<commit_message>
Changes made as per recomendation.
Still waiting for documentation from other members before completion
</commit_message>
<xml_diff>
--- a/Documentation/Inception Phase Status Assessment.docx
+++ b/Documentation/Inception Phase Status Assessment.docx
@@ -1,6 +1,6 @@
 
 <file path=word/document.xml><?xml version="1.0" encoding="utf-8"?>
-<w:document xmlns:wpc="http://schemas.microsoft.com/office/word/2010/wordprocessingCanvas" xmlns:cx="http://schemas.microsoft.com/office/drawing/2014/chartex" xmlns:cx1="http://schemas.microsoft.com/office/drawing/2015/9/8/chartex" xmlns:cx2="http://schemas.microsoft.com/office/drawing/2015/10/21/chartex" xmlns:cx3="http://schemas.microsoft.com/office/drawing/2016/5/9/chartex" xmlns:cx4="http://schemas.microsoft.com/office/drawing/2016/5/10/chartex" xmlns:cx5="http://schemas.microsoft.com/office/drawing/2016/5/11/chartex" xmlns:cx6="http://schemas.microsoft.com/office/drawing/2016/5/12/chartex" xmlns:cx7="http://schemas.microsoft.com/office/drawing/2016/5/13/chartex" xmlns:cx8="http://schemas.microsoft.com/office/drawing/2016/5/14/chartex" xmlns:mc="http://schemas.openxmlformats.org/markup-compatibility/2006" xmlns:aink="http://schemas.microsoft.com/office/drawing/2016/ink" xmlns:am3d="http://schemas.microsoft.com/office/drawing/2017/model3d" xmlns:o="urn:schemas-microsoft-com:office:office" xmlns:r="http://schemas.openxmlformats.org/officeDocument/2006/relationships" xmlns:m="http://schemas.openxmlformats.org/officeDocument/2006/math" xmlns:v="urn:schemas-microsoft-com:vml" xmlns:wp14="http://schemas.microsoft.com/office/word/2010/wordprocessingDrawing" xmlns:wp="http://schemas.openxmlformats.org/drawingml/2006/wordprocessingDrawing" xmlns:w10="urn:schemas-microsoft-com:office:word" xmlns:w="http://schemas.openxmlformats.org/wordprocessingml/2006/main" xmlns:w14="http://schemas.microsoft.com/office/word/2010/wordml" xmlns:w15="http://schemas.microsoft.com/office/word/2012/wordml" xmlns:w16cid="http://schemas.microsoft.com/office/word/2016/wordml/cid" xmlns:w16se="http://schemas.microsoft.com/office/word/2015/wordml/symex" xmlns:wpg="http://schemas.microsoft.com/office/word/2010/wordprocessingGroup" xmlns:wpi="http://schemas.microsoft.com/office/word/2010/wordprocessingInk" xmlns:wne="http://schemas.microsoft.com/office/word/2006/wordml" xmlns:wps="http://schemas.microsoft.com/office/word/2010/wordprocessingShape" mc:Ignorable="w14 w15 w16se w16cid wp14">
+<w:document xmlns:wpc="http://schemas.microsoft.com/office/word/2010/wordprocessingCanvas" xmlns:cx="http://schemas.microsoft.com/office/drawing/2014/chartex" xmlns:cx1="http://schemas.microsoft.com/office/drawing/2015/9/8/chartex" xmlns:mc="http://schemas.openxmlformats.org/markup-compatibility/2006" xmlns:o="urn:schemas-microsoft-com:office:office" xmlns:r="http://schemas.openxmlformats.org/officeDocument/2006/relationships" xmlns:m="http://schemas.openxmlformats.org/officeDocument/2006/math" xmlns:v="urn:schemas-microsoft-com:vml" xmlns:wp14="http://schemas.microsoft.com/office/word/2010/wordprocessingDrawing" xmlns:wp="http://schemas.openxmlformats.org/drawingml/2006/wordprocessingDrawing" xmlns:w10="urn:schemas-microsoft-com:office:word" xmlns:w="http://schemas.openxmlformats.org/wordprocessingml/2006/main" xmlns:w14="http://schemas.microsoft.com/office/word/2010/wordml" xmlns:w15="http://schemas.microsoft.com/office/word/2012/wordml" xmlns:w16se="http://schemas.microsoft.com/office/word/2015/wordml/symex" xmlns:wpg="http://schemas.microsoft.com/office/word/2010/wordprocessingGroup" xmlns:wpi="http://schemas.microsoft.com/office/word/2010/wordprocessingInk" xmlns:wne="http://schemas.microsoft.com/office/word/2006/wordml" xmlns:wps="http://schemas.microsoft.com/office/word/2010/wordprocessingShape" mc:Ignorable="w14 w15 w16se wp14">
   <w:body>
     <w:p>
       <w:pPr>
@@ -23,96 +23,9 @@
       <w:pPr>
         <w:pStyle w:val="Heading2"/>
       </w:pPr>
-      <w:commentRangeStart w:id="0"/>
-      <w:r>
-        <w:t>Overall Criteria</w:t>
-      </w:r>
-    </w:p>
-    <w:p>
-      <w:pPr>
-        <w:pStyle w:val="Heading2"/>
-        <w:rPr>
-          <w:color w:val="FF0000"/>
-        </w:rPr>
-      </w:pPr>
-      <w:r>
-        <w:rPr>
-          <w:rFonts w:ascii="Arial" w:hAnsi="Arial" w:cs="Arial"/>
-          <w:color w:val="FF0000"/>
-          <w:sz w:val="16"/>
-          <w:szCs w:val="16"/>
-        </w:rPr>
-        <w:t>Does the project status assessment assess project progress specifically against the goals of the project overall, and the goals of the Inception Phase? Are specific outcomes, both good and bad reported on and considered?</w:t>
-      </w:r>
-    </w:p>
-    <w:p>
-      <w:pPr>
-        <w:rPr>
-          <w:rFonts w:ascii="Arial" w:hAnsi="Arial" w:cs="Arial"/>
-          <w:color w:val="FF0000"/>
-          <w:sz w:val="16"/>
-          <w:szCs w:val="16"/>
-        </w:rPr>
-      </w:pPr>
-      <w:r>
-        <w:rPr>
-          <w:rFonts w:ascii="Arial" w:hAnsi="Arial" w:cs="Arial"/>
-          <w:color w:val="FF0000"/>
-          <w:sz w:val="16"/>
-          <w:szCs w:val="16"/>
-        </w:rPr>
-        <w:t xml:space="preserve">The status assessment assesses overall progress of the project, </w:t>
-      </w:r>
-      <w:proofErr w:type="gramStart"/>
-      <w:r>
-        <w:rPr>
-          <w:rFonts w:ascii="Arial" w:hAnsi="Arial" w:cs="Arial"/>
-          <w:color w:val="FF0000"/>
-          <w:sz w:val="16"/>
-          <w:szCs w:val="16"/>
-        </w:rPr>
-        <w:t>and also</w:t>
-      </w:r>
-      <w:proofErr w:type="gramEnd"/>
-      <w:r>
-        <w:rPr>
-          <w:rFonts w:ascii="Arial" w:hAnsi="Arial" w:cs="Arial"/>
-          <w:color w:val="FF0000"/>
-          <w:sz w:val="16"/>
-          <w:szCs w:val="16"/>
-        </w:rPr>
-        <w:t xml:space="preserve"> specifically against the aims of the Inception Phase with reference to specific artefacts.</w:t>
-      </w:r>
-      <w:commentRangeEnd w:id="0"/>
-      <w:r>
-        <w:rPr>
-          <w:rStyle w:val="CommentReference"/>
-        </w:rPr>
-        <w:commentReference w:id="0"/>
-      </w:r>
-    </w:p>
-    <w:p>
-      <w:pPr>
-        <w:pStyle w:val="Heading2"/>
-      </w:pPr>
       <w:r>
         <w:t>Deliverable outcomes</w:t>
       </w:r>
-    </w:p>
-    <w:p>
-      <w:pPr>
-        <w:rPr>
-          <w:color w:val="FF0000"/>
-        </w:rPr>
-      </w:pPr>
-      <w:r>
-        <w:rPr>
-          <w:color w:val="FF0000"/>
-        </w:rPr>
-        <w:t>Specific outcomes in terms of deliverables are reported on and discussed in detail.</w:t>
-      </w:r>
-      <w:bookmarkStart w:id="1" w:name="_GoBack"/>
-      <w:bookmarkEnd w:id="1"/>
     </w:p>
     <w:p>
       <w:pPr>
@@ -138,7 +51,7 @@
         </w:rPr>
         <w:t xml:space="preserve">It is a requirement of the project that the development team deliver several pieces of documentation related to the initial concept development. </w:t>
       </w:r>
-      <w:commentRangeStart w:id="2"/>
+      <w:commentRangeStart w:id="0"/>
       <w:r>
         <w:rPr>
           <w:rFonts w:cstheme="minorHAnsi"/>
@@ -151,12 +64,12 @@
         </w:rPr>
         <w:t>;</w:t>
       </w:r>
-      <w:commentRangeEnd w:id="2"/>
-      <w:r>
-        <w:rPr>
-          <w:rStyle w:val="CommentReference"/>
-        </w:rPr>
-        <w:commentReference w:id="2"/>
+      <w:commentRangeEnd w:id="0"/>
+      <w:r>
+        <w:rPr>
+          <w:rStyle w:val="CommentReference"/>
+        </w:rPr>
+        <w:commentReference w:id="0"/>
       </w:r>
     </w:p>
     <w:p>
@@ -172,6 +85,24 @@
           <w:lang w:eastAsia="en-AU"/>
         </w:rPr>
       </w:pPr>
+      <w:commentRangeStart w:id="1"/>
+      <w:r>
+        <w:rPr>
+          <w:rFonts w:eastAsia="Times New Roman" w:cstheme="minorHAnsi"/>
+          <w:color w:val="000000"/>
+          <w:lang w:eastAsia="en-AU"/>
+        </w:rPr>
+        <w:t xml:space="preserve">Project Vision - which primarily </w:t>
+      </w:r>
+      <w:r>
+        <w:rPr>
+          <w:rFonts w:eastAsia="Times New Roman" w:cstheme="minorHAnsi"/>
+          <w:color w:val="000000"/>
+          <w:lang w:eastAsia="en-AU"/>
+        </w:rPr>
+        <w:t>defines</w:t>
+      </w:r>
+      <w:commentRangeStart w:id="2"/>
       <w:commentRangeStart w:id="3"/>
       <w:r>
         <w:rPr>
@@ -179,18 +110,9 @@
           <w:color w:val="000000"/>
           <w:lang w:eastAsia="en-AU"/>
         </w:rPr>
-        <w:t xml:space="preserve">Project Vision - which primarily </w:t>
-      </w:r>
-      <w:commentRangeStart w:id="4"/>
-      <w:r>
-        <w:rPr>
-          <w:rFonts w:eastAsia="Times New Roman" w:cstheme="minorHAnsi"/>
-          <w:color w:val="000000"/>
-          <w:lang w:eastAsia="en-AU"/>
-        </w:rPr>
-        <w:t xml:space="preserve">spells out </w:t>
-      </w:r>
-      <w:commentRangeEnd w:id="4"/>
+        <w:t xml:space="preserve"> </w:t>
+      </w:r>
+      <w:commentRangeEnd w:id="2"/>
       <w:r>
         <w:rPr>
           <w:rStyle w:val="CommentReference"/>
@@ -198,7 +120,14 @@
           <w:sz w:val="22"/>
           <w:szCs w:val="22"/>
         </w:rPr>
-        <w:commentReference w:id="4"/>
+        <w:commentReference w:id="2"/>
+      </w:r>
+      <w:commentRangeEnd w:id="3"/>
+      <w:r>
+        <w:rPr>
+          <w:rStyle w:val="CommentReference"/>
+        </w:rPr>
+        <w:commentReference w:id="3"/>
       </w:r>
       <w:r>
         <w:rPr>
@@ -252,32 +181,16 @@
         </w:rPr>
         <w:t xml:space="preserve">Proposed Architecture - which indicates how </w:t>
       </w:r>
-      <w:commentRangeStart w:id="5"/>
-      <w:r>
-        <w:rPr>
-          <w:rFonts w:eastAsia="Times New Roman" w:cstheme="minorHAnsi"/>
-          <w:color w:val="000000"/>
-          <w:lang w:eastAsia="en-AU"/>
-        </w:rPr>
-        <w:t>we think we can</w:t>
-      </w:r>
-      <w:commentRangeEnd w:id="5"/>
-      <w:r>
-        <w:rPr>
-          <w:rStyle w:val="CommentReference"/>
-          <w:rFonts w:cstheme="minorHAnsi"/>
-          <w:sz w:val="22"/>
-          <w:szCs w:val="22"/>
-        </w:rPr>
-        <w:commentReference w:id="5"/>
-      </w:r>
-      <w:r>
-        <w:rPr>
-          <w:rFonts w:eastAsia="Times New Roman" w:cstheme="minorHAnsi"/>
-          <w:color w:val="000000"/>
-          <w:lang w:eastAsia="en-AU"/>
-        </w:rPr>
-        <w:t xml:space="preserve"> achieve the functional and non-functional requirements set out in your Vision and supporting documents.</w:t>
+      <w:r>
+        <w:t>the development team intends to achieve</w:t>
+      </w:r>
+      <w:r>
+        <w:rPr>
+          <w:rFonts w:eastAsia="Times New Roman" w:cstheme="minorHAnsi"/>
+          <w:color w:val="000000"/>
+          <w:lang w:eastAsia="en-AU"/>
+        </w:rPr>
+        <w:t xml:space="preserve"> the functional and non-functional requirements set out in your Vision and supporting documents.</w:t>
       </w:r>
     </w:p>
     <w:p>
@@ -301,7 +214,8 @@
         </w:rPr>
         <w:t xml:space="preserve">Risk List - </w:t>
       </w:r>
-      <w:commentRangeStart w:id="6"/>
+      <w:commentRangeStart w:id="4"/>
+      <w:commentRangeStart w:id="5"/>
       <w:r>
         <w:rPr>
           <w:rFonts w:eastAsia="Times New Roman" w:cstheme="minorHAnsi"/>
@@ -310,7 +224,7 @@
         </w:rPr>
         <w:t>which indicates that issues we are aware of what can go wrong, and what we can do to avoid them.</w:t>
       </w:r>
-      <w:commentRangeEnd w:id="6"/>
+      <w:commentRangeEnd w:id="4"/>
       <w:r>
         <w:rPr>
           <w:rStyle w:val="CommentReference"/>
@@ -318,7 +232,14 @@
           <w:sz w:val="22"/>
           <w:szCs w:val="22"/>
         </w:rPr>
-        <w:commentReference w:id="6"/>
+        <w:commentReference w:id="4"/>
+      </w:r>
+      <w:commentRangeEnd w:id="5"/>
+      <w:r>
+        <w:rPr>
+          <w:rStyle w:val="CommentReference"/>
+        </w:rPr>
+        <w:commentReference w:id="5"/>
       </w:r>
     </w:p>
     <w:p>
@@ -342,29 +263,24 @@
         </w:rPr>
         <w:t xml:space="preserve">Master Test Plan - which </w:t>
       </w:r>
-      <w:commentRangeStart w:id="7"/>
-      <w:r>
-        <w:rPr>
-          <w:rFonts w:eastAsia="Times New Roman" w:cstheme="minorHAnsi"/>
-          <w:color w:val="000000"/>
-          <w:lang w:eastAsia="en-AU"/>
-        </w:rPr>
-        <w:t>indicates roughly how we intend</w:t>
-      </w:r>
-      <w:commentRangeEnd w:id="7"/>
-      <w:r>
-        <w:rPr>
-          <w:rStyle w:val="CommentReference"/>
-        </w:rPr>
-        <w:commentReference w:id="7"/>
-      </w:r>
-      <w:r>
-        <w:rPr>
-          <w:rFonts w:eastAsia="Times New Roman" w:cstheme="minorHAnsi"/>
-          <w:color w:val="000000"/>
-          <w:lang w:eastAsia="en-AU"/>
-        </w:rPr>
-        <w:t xml:space="preserve"> to verify that the project meets its aims.</w:t>
+      <w:r>
+        <w:t>is an elementary outline of how the development team intends</w:t>
+      </w:r>
+      <w:r>
+        <w:rPr>
+          <w:rFonts w:eastAsia="Times New Roman" w:cstheme="minorHAnsi"/>
+          <w:color w:val="000000"/>
+          <w:lang w:eastAsia="en-AU"/>
+        </w:rPr>
+        <w:t xml:space="preserve"> </w:t>
+      </w:r>
+      <w:r>
+        <w:rPr>
+          <w:rFonts w:eastAsia="Times New Roman" w:cstheme="minorHAnsi"/>
+          <w:color w:val="000000"/>
+          <w:lang w:eastAsia="en-AU"/>
+        </w:rPr>
+        <w:t>to verify that the project meets its aims.</w:t>
       </w:r>
     </w:p>
     <w:p>
@@ -388,7 +304,8 @@
         </w:rPr>
         <w:t xml:space="preserve">Initial Project Plan - which </w:t>
       </w:r>
-      <w:commentRangeStart w:id="8"/>
+      <w:commentRangeStart w:id="6"/>
+      <w:commentRangeStart w:id="7"/>
       <w:r>
         <w:rPr>
           <w:rFonts w:eastAsia="Times New Roman" w:cstheme="minorHAnsi"/>
@@ -397,12 +314,19 @@
         </w:rPr>
         <w:t>indicates roughly how we think</w:t>
       </w:r>
-      <w:commentRangeEnd w:id="8"/>
-      <w:r>
-        <w:rPr>
-          <w:rStyle w:val="CommentReference"/>
-        </w:rPr>
-        <w:commentReference w:id="8"/>
+      <w:commentRangeEnd w:id="6"/>
+      <w:r>
+        <w:rPr>
+          <w:rStyle w:val="CommentReference"/>
+        </w:rPr>
+        <w:commentReference w:id="6"/>
+      </w:r>
+      <w:commentRangeEnd w:id="7"/>
+      <w:r>
+        <w:rPr>
+          <w:rStyle w:val="CommentReference"/>
+        </w:rPr>
+        <w:commentReference w:id="7"/>
       </w:r>
       <w:r>
         <w:rPr>
@@ -432,8 +356,17 @@
           <w:color w:val="000000"/>
           <w:lang w:eastAsia="en-AU"/>
         </w:rPr>
-        <w:t xml:space="preserve">Technical Competency Demonstrator - which indicates that </w:t>
-      </w:r>
+        <w:t>Technical Competency Demonstrator - which indicates that</w:t>
+      </w:r>
+      <w:r>
+        <w:rPr>
+          <w:rFonts w:eastAsia="Times New Roman" w:cstheme="minorHAnsi"/>
+          <w:color w:val="000000"/>
+          <w:lang w:eastAsia="en-AU"/>
+        </w:rPr>
+        <w:t xml:space="preserve"> the development team</w:t>
+      </w:r>
+      <w:commentRangeStart w:id="8"/>
       <w:commentRangeStart w:id="9"/>
       <w:r>
         <w:rPr>
@@ -441,7 +374,14 @@
           <w:color w:val="000000"/>
           <w:lang w:eastAsia="en-AU"/>
         </w:rPr>
-        <w:t xml:space="preserve">we </w:t>
+        <w:t xml:space="preserve"> </w:t>
+      </w:r>
+      <w:commentRangeEnd w:id="8"/>
+      <w:r>
+        <w:rPr>
+          <w:rStyle w:val="CommentReference"/>
+        </w:rPr>
+        <w:commentReference w:id="8"/>
       </w:r>
       <w:commentRangeEnd w:id="9"/>
       <w:r>
@@ -456,23 +396,15 @@
           <w:color w:val="000000"/>
           <w:lang w:eastAsia="en-AU"/>
         </w:rPr>
-        <w:t xml:space="preserve">have the technical skills to achieve those goals using the </w:t>
-      </w:r>
-      <w:commentRangeStart w:id="10"/>
-      <w:r>
-        <w:rPr>
-          <w:rFonts w:eastAsia="Times New Roman" w:cstheme="minorHAnsi"/>
-          <w:color w:val="000000"/>
-          <w:lang w:eastAsia="en-AU"/>
-        </w:rPr>
-        <w:t>proposed technology</w:t>
-      </w:r>
-      <w:commentRangeEnd w:id="10"/>
-      <w:r>
-        <w:rPr>
-          <w:rStyle w:val="CommentReference"/>
-        </w:rPr>
-        <w:commentReference w:id="10"/>
+        <w:t xml:space="preserve">have the technical skills to achieve those goals </w:t>
+      </w:r>
+      <w:r>
+        <w:rPr>
+          <w:rFonts w:eastAsia="Times New Roman" w:cstheme="minorHAnsi"/>
+          <w:color w:val="000000"/>
+          <w:lang w:eastAsia="en-AU"/>
+        </w:rPr>
+        <w:t>of the project</w:t>
       </w:r>
       <w:r>
         <w:rPr>
@@ -504,14 +436,71 @@
         </w:rPr>
         <w:t xml:space="preserve">Inception Phase Project Status Assessment - which assesses the project progress against the </w:t>
       </w:r>
+      <w:r>
+        <w:t>milestones as outlined in the project plan, as well as</w:t>
+      </w:r>
+      <w:r>
+        <w:rPr>
+          <w:rFonts w:eastAsia="Times New Roman" w:cstheme="minorHAnsi"/>
+          <w:color w:val="000000"/>
+          <w:lang w:eastAsia="en-AU"/>
+        </w:rPr>
+        <w:t xml:space="preserve"> against the specific aims of the Inception Phase.</w:t>
+      </w:r>
+      <w:commentRangeEnd w:id="1"/>
+      <w:r>
+        <w:rPr>
+          <w:rStyle w:val="CommentReference"/>
+        </w:rPr>
+        <w:commentReference w:id="1"/>
+      </w:r>
+    </w:p>
+    <w:p>
+      <w:pPr>
+        <w:pStyle w:val="Heading3"/>
+      </w:pPr>
+      <w:r>
+        <w:t>Quiz game playable on a mobile device</w:t>
+      </w:r>
+    </w:p>
+    <w:p>
+      <w:bookmarkStart w:id="10" w:name="_Hlk509822099"/>
+      <w:r>
+        <w:t>A</w:t>
+      </w:r>
+      <w:r>
+        <w:t>t the very minimum, this project must deliver a playable mobile game.</w:t>
+      </w:r>
       <w:commentRangeStart w:id="11"/>
-      <w:r>
-        <w:rPr>
-          <w:rFonts w:eastAsia="Times New Roman" w:cstheme="minorHAnsi"/>
-          <w:color w:val="000000"/>
-          <w:lang w:eastAsia="en-AU"/>
-        </w:rPr>
-        <w:t>overall aims of the project</w:t>
+      <w:commentRangeStart w:id="12"/>
+      <w:r>
+        <w:t xml:space="preserve"> This </w:t>
+      </w:r>
+      <w:r>
+        <w:t>game must be able to operate on</w:t>
+      </w:r>
+      <w:r>
+        <w:t xml:space="preserve"> both </w:t>
+      </w:r>
+      <w:r>
+        <w:t>i</w:t>
+      </w:r>
+      <w:r>
+        <w:t xml:space="preserve">OS and Android platforms. </w:t>
+      </w:r>
+      <w:r>
+        <w:t>A game that supports a single player, who is asked a series of questions and their answers are judged to be either correct or incorrect, would technically meet this goal. However, as outlined in the vision document, the proposed game has considerably more functionality</w:t>
+      </w:r>
+      <w:commentRangeStart w:id="13"/>
+      <w:r>
+        <w:t xml:space="preserve">. </w:t>
+      </w:r>
+      <w:commentRangeEnd w:id="13"/>
+      <w:r>
+        <w:rPr>
+          <w:rStyle w:val="CommentReference"/>
+        </w:rPr>
+        <w:commentReference w:id="13"/>
       </w:r>
       <w:commentRangeEnd w:id="11"/>
       <w:r>
@@ -520,404 +509,323 @@
         </w:rPr>
         <w:commentReference w:id="11"/>
       </w:r>
-      <w:r>
-        <w:rPr>
-          <w:rFonts w:eastAsia="Times New Roman" w:cstheme="minorHAnsi"/>
-          <w:color w:val="000000"/>
-          <w:lang w:eastAsia="en-AU"/>
-        </w:rPr>
-        <w:t>, and against the specific aims of the Inception Phase.</w:t>
-      </w:r>
-      <w:commentRangeEnd w:id="3"/>
-      <w:r>
-        <w:rPr>
-          <w:rStyle w:val="CommentReference"/>
-        </w:rPr>
-        <w:commentReference w:id="3"/>
-      </w:r>
-    </w:p>
+      <w:commentRangeEnd w:id="12"/>
+      <w:r>
+        <w:rPr>
+          <w:rStyle w:val="CommentReference"/>
+        </w:rPr>
+        <w:commentReference w:id="12"/>
+      </w:r>
+    </w:p>
+    <w:bookmarkEnd w:id="10"/>
     <w:p>
       <w:pPr>
         <w:pStyle w:val="Heading3"/>
       </w:pPr>
       <w:r>
-        <w:t>Quiz game playable on a mobile device</w:t>
-      </w:r>
-    </w:p>
-    <w:p>
-      <w:bookmarkStart w:id="12" w:name="_Hlk509822099"/>
-      <w:commentRangeStart w:id="13"/>
-      <w:r>
-        <w:t xml:space="preserve">The very minimum this project must deliver a game that users can play on their mobile devices. This includes both </w:t>
-      </w:r>
-      <w:r>
-        <w:t>i</w:t>
-      </w:r>
-      <w:r>
-        <w:t>OS and Android platforms. A single player quiz game where a user was asked a series of questions and their answer</w:t>
-      </w:r>
-      <w:r>
-        <w:t>s</w:t>
-      </w:r>
-      <w:r>
-        <w:t xml:space="preserve"> was judged correct or incorrect would technically meet this goal. Our intention is to provide </w:t>
-      </w:r>
-      <w:commentRangeStart w:id="14"/>
-      <w:r>
-        <w:t xml:space="preserve">considerably more functionality then that. </w:t>
-      </w:r>
-      <w:commentRangeEnd w:id="14"/>
-      <w:r>
-        <w:rPr>
-          <w:rStyle w:val="CommentReference"/>
-        </w:rPr>
-        <w:commentReference w:id="14"/>
-      </w:r>
-      <w:commentRangeEnd w:id="13"/>
-      <w:r>
-        <w:rPr>
-          <w:rStyle w:val="CommentReference"/>
-        </w:rPr>
-        <w:commentReference w:id="13"/>
-      </w:r>
-    </w:p>
-    <w:bookmarkEnd w:id="12"/>
+        <w:t>Multiplayer functionality</w:t>
+      </w:r>
+    </w:p>
+    <w:p>
+      <w:bookmarkStart w:id="14" w:name="_Hlk509822454"/>
+      <w:r>
+        <w:t xml:space="preserve">It is </w:t>
+      </w:r>
+      <w:r>
+        <w:t xml:space="preserve">the aim of the development team </w:t>
+      </w:r>
+      <w:r>
+        <w:t xml:space="preserve">that users of Let’s Quiz will be able to play against opponents from around the </w:t>
+      </w:r>
+      <w:commentRangeStart w:id="15"/>
+      <w:commentRangeStart w:id="16"/>
+      <w:r>
+        <w:t>world</w:t>
+      </w:r>
+      <w:commentRangeEnd w:id="15"/>
+      <w:r>
+        <w:rPr>
+          <w:rStyle w:val="CommentReference"/>
+        </w:rPr>
+        <w:commentReference w:id="15"/>
+      </w:r>
+      <w:commentRangeEnd w:id="16"/>
+      <w:r>
+        <w:rPr>
+          <w:rStyle w:val="CommentReference"/>
+        </w:rPr>
+        <w:commentReference w:id="16"/>
+      </w:r>
+      <w:r>
+        <w:t xml:space="preserve">. </w:t>
+      </w:r>
+      <w:commentRangeStart w:id="17"/>
+      <w:commentRangeStart w:id="18"/>
+      <w:r>
+        <w:t>To do this games will be keep in a SQL database on our</w:t>
+      </w:r>
+      <w:r>
+        <w:t xml:space="preserve"> server, as each player finishes</w:t>
+      </w:r>
+      <w:r>
+        <w:t xml:space="preserve"> their round the opponent would then take their turn. This would continue until they had played three rounds against one another.</w:t>
+      </w:r>
+      <w:r>
+        <w:t xml:space="preserve"> </w:t>
+      </w:r>
+      <w:r>
+        <w:t>For this outcome to be realised</w:t>
+      </w:r>
+      <w:r>
+        <w:t>, it is vital that the score is kept,</w:t>
+      </w:r>
+      <w:r>
+        <w:t xml:space="preserve"> and a winner</w:t>
+      </w:r>
+      <w:r>
+        <w:t xml:space="preserve"> determin</w:t>
+      </w:r>
+      <w:r>
+        <w:t>ed.</w:t>
+      </w:r>
+      <w:commentRangeEnd w:id="17"/>
+      <w:r>
+        <w:rPr>
+          <w:rStyle w:val="CommentReference"/>
+        </w:rPr>
+        <w:commentReference w:id="17"/>
+      </w:r>
+      <w:commentRangeEnd w:id="18"/>
+      <w:r>
+        <w:rPr>
+          <w:rStyle w:val="CommentReference"/>
+        </w:rPr>
+        <w:commentReference w:id="18"/>
+      </w:r>
+      <w:r>
+        <w:t xml:space="preserve"> </w:t>
+      </w:r>
+    </w:p>
+    <w:bookmarkEnd w:id="14"/>
     <w:p>
       <w:pPr>
         <w:pStyle w:val="Heading3"/>
       </w:pPr>
       <w:r>
-        <w:t>Multiplayer functionality</w:t>
-      </w:r>
-    </w:p>
-    <w:p>
-      <w:bookmarkStart w:id="15" w:name="_Hlk509822454"/>
-      <w:r>
-        <w:t xml:space="preserve">It is </w:t>
-      </w:r>
-      <w:commentRangeStart w:id="16"/>
-      <w:r>
-        <w:t xml:space="preserve">our aim </w:t>
-      </w:r>
-      <w:commentRangeEnd w:id="16"/>
-      <w:r>
-        <w:rPr>
-          <w:rStyle w:val="CommentReference"/>
-        </w:rPr>
-        <w:commentReference w:id="16"/>
-      </w:r>
-      <w:r>
-        <w:t xml:space="preserve">that users of Let’s Quiz will be able to play against </w:t>
-      </w:r>
-      <w:commentRangeStart w:id="17"/>
-      <w:r>
-        <w:t xml:space="preserve">live </w:t>
-      </w:r>
-      <w:commentRangeEnd w:id="17"/>
-      <w:r>
-        <w:rPr>
-          <w:rStyle w:val="CommentReference"/>
-        </w:rPr>
-        <w:commentReference w:id="17"/>
-      </w:r>
-      <w:r>
-        <w:t xml:space="preserve">opponents from around the </w:t>
-      </w:r>
-      <w:commentRangeStart w:id="18"/>
-      <w:r>
-        <w:t>world</w:t>
-      </w:r>
-      <w:commentRangeEnd w:id="18"/>
-      <w:r>
-        <w:rPr>
-          <w:rStyle w:val="CommentReference"/>
-        </w:rPr>
-        <w:commentReference w:id="18"/>
+        <w:t>In game, updateable question list</w:t>
+      </w:r>
+    </w:p>
+    <w:p>
+      <w:r>
+        <w:t xml:space="preserve">To keep the game fresh and allow users to feel as though they have more control over the content, users can add questions to the question list. This would mean that the application draws its questions from the online database. It would also mean that every device could append data to that table. </w:t>
+      </w:r>
+    </w:p>
+    <w:p>
+      <w:pPr>
+        <w:pStyle w:val="Heading3"/>
+      </w:pPr>
+      <w:r>
+        <w:lastRenderedPageBreak/>
+        <w:t>User accounts, linkable to social media profiles</w:t>
+      </w:r>
+    </w:p>
+    <w:p>
+      <w:bookmarkStart w:id="19" w:name="_Hlk509823046"/>
+      <w:r>
+        <w:t xml:space="preserve">To allow for multiplayer functionality each device would have to have a unique name, it is </w:t>
+      </w:r>
+      <w:r>
+        <w:t xml:space="preserve">the development team’s </w:t>
+      </w:r>
+      <w:commentRangeStart w:id="20"/>
+      <w:commentRangeStart w:id="21"/>
+      <w:r>
+        <w:t xml:space="preserve">aim </w:t>
+      </w:r>
+      <w:commentRangeEnd w:id="20"/>
+      <w:r>
+        <w:rPr>
+          <w:rStyle w:val="CommentReference"/>
+        </w:rPr>
+        <w:commentReference w:id="20"/>
+      </w:r>
+      <w:commentRangeEnd w:id="21"/>
+      <w:r>
+        <w:rPr>
+          <w:rStyle w:val="CommentReference"/>
+        </w:rPr>
+        <w:commentReference w:id="21"/>
+      </w:r>
+      <w:r>
+        <w:t xml:space="preserve">to extend that to a user account where the user can select a username and sign in with their existing Facebook or Google Play accounts. </w:t>
+      </w:r>
+    </w:p>
+    <w:bookmarkEnd w:id="19"/>
+    <w:p>
+      <w:pPr>
+        <w:pStyle w:val="Heading3"/>
+      </w:pPr>
+      <w:r>
+        <w:t>Push notifications</w:t>
+      </w:r>
+    </w:p>
+    <w:p>
+      <w:bookmarkStart w:id="22" w:name="_Hlk509823508"/>
+      <w:r>
+        <w:t xml:space="preserve">To alert users when it is the turn </w:t>
+      </w:r>
+      <w:r>
+        <w:t xml:space="preserve">the development team intends to implement </w:t>
+      </w:r>
+      <w:proofErr w:type="gramStart"/>
+      <w:r>
+        <w:t>a</w:t>
+      </w:r>
+      <w:r>
+        <w:t xml:space="preserve"> to</w:t>
+      </w:r>
+      <w:proofErr w:type="gramEnd"/>
+      <w:r>
+        <w:t xml:space="preserve"> have a push notification system in place, </w:t>
+      </w:r>
+      <w:commentRangeStart w:id="23"/>
+      <w:commentRangeStart w:id="24"/>
+      <w:r>
+        <w:t xml:space="preserve">our </w:t>
+      </w:r>
+      <w:commentRangeEnd w:id="23"/>
+      <w:r>
+        <w:rPr>
+          <w:rStyle w:val="CommentReference"/>
+        </w:rPr>
+        <w:commentReference w:id="23"/>
+      </w:r>
+      <w:commentRangeEnd w:id="24"/>
+      <w:r>
+        <w:rPr>
+          <w:rStyle w:val="CommentReference"/>
+        </w:rPr>
+        <w:commentReference w:id="24"/>
+      </w:r>
+      <w:r>
+        <w:t>intention is to use Firebase for this purpose.</w:t>
+      </w:r>
+      <w:bookmarkEnd w:id="22"/>
+      <w:r>
+        <w:t xml:space="preserve"> </w:t>
+      </w:r>
+    </w:p>
+    <w:p>
+      <w:pPr>
+        <w:pStyle w:val="Heading2"/>
+      </w:pPr>
+      <w:r>
+        <w:t>Issues</w:t>
+      </w:r>
+    </w:p>
+    <w:p>
+      <w:r>
+        <w:t>TBA – requires iteration plan 2</w:t>
+      </w:r>
+    </w:p>
+    <w:p>
+      <w:pPr>
+        <w:pStyle w:val="Heading2"/>
+      </w:pPr>
+      <w:r>
+        <w:t>Risks</w:t>
+      </w:r>
+    </w:p>
+    <w:p>
+      <w:r>
+        <w:t>TBA – will use Aarons risk list</w:t>
+      </w:r>
+    </w:p>
+    <w:p>
+      <w:pPr>
+        <w:pStyle w:val="Heading2"/>
+      </w:pPr>
+      <w:r>
+        <w:t>Overall Progress</w:t>
+      </w:r>
+    </w:p>
+    <w:p>
+      <w:bookmarkStart w:id="25" w:name="_GoBack"/>
+      <w:bookmarkEnd w:id="25"/>
+      <w:r>
+        <w:t xml:space="preserve">At this stage </w:t>
+      </w:r>
+      <w:r>
+        <w:t xml:space="preserve">the development team is </w:t>
+      </w:r>
+      <w:r>
+        <w:rPr>
+          <w:rStyle w:val="CommentReference"/>
+        </w:rPr>
+        <w:commentReference w:id="26"/>
+      </w:r>
+      <w:r>
+        <w:rPr>
+          <w:rStyle w:val="CommentReference"/>
+        </w:rPr>
+        <w:commentReference w:id="27"/>
+      </w:r>
+      <w:r>
+        <w:t xml:space="preserve">on track with regard to </w:t>
+      </w:r>
+      <w:r>
+        <w:t xml:space="preserve">their </w:t>
+      </w:r>
+      <w:r>
+        <w:rPr>
+          <w:rStyle w:val="CommentReference"/>
+        </w:rPr>
+        <w:commentReference w:id="28"/>
+      </w:r>
+      <w:r>
+        <w:rPr>
+          <w:rStyle w:val="CommentReference"/>
+        </w:rPr>
+        <w:commentReference w:id="29"/>
+      </w:r>
+      <w:commentRangeStart w:id="30"/>
+      <w:r>
+        <w:t>overall progress</w:t>
+      </w:r>
+      <w:commentRangeEnd w:id="30"/>
+      <w:r>
+        <w:rPr>
+          <w:rStyle w:val="CommentReference"/>
+        </w:rPr>
+        <w:commentReference w:id="30"/>
+      </w:r>
+      <w:r>
+        <w:t xml:space="preserve"> goals</w:t>
       </w:r>
       <w:r>
         <w:t xml:space="preserve">. </w:t>
       </w:r>
-      <w:commentRangeStart w:id="19"/>
-      <w:r>
-        <w:t xml:space="preserve">To do </w:t>
-      </w:r>
-      <w:proofErr w:type="gramStart"/>
-      <w:r>
-        <w:t>this games</w:t>
-      </w:r>
-      <w:proofErr w:type="gramEnd"/>
-      <w:r>
-        <w:t xml:space="preserve"> will be keep in a SQL database on our server, as each player finished their round the opponent would then take their turn. This would continue until they had played three rounds against one another. For this outcome to be realised to would be vital for scores to be keep so that a winner could be determined.</w:t>
-      </w:r>
-      <w:commentRangeEnd w:id="19"/>
-      <w:r>
-        <w:rPr>
-          <w:rStyle w:val="CommentReference"/>
-        </w:rPr>
-        <w:commentReference w:id="19"/>
-      </w:r>
+      <w:r>
+        <w:t>They</w:t>
+      </w:r>
+      <w:commentRangeStart w:id="31"/>
+      <w:commentRangeStart w:id="32"/>
       <w:r>
         <w:t xml:space="preserve"> </w:t>
       </w:r>
-    </w:p>
-    <w:bookmarkEnd w:id="15"/>
-    <w:p>
-      <w:pPr>
-        <w:pStyle w:val="Heading3"/>
-      </w:pPr>
-      <w:r>
-        <w:t>In game, updateable question list</w:t>
-      </w:r>
-    </w:p>
-    <w:p>
-      <w:r>
-        <w:t xml:space="preserve">To keep the game fresh and allow users to feel as though they have more control over the content, users can add questions to the question list. This would mean that the application draws its </w:t>
-      </w:r>
-      <w:r>
-        <w:lastRenderedPageBreak/>
-        <w:t xml:space="preserve">questions from the online database. It would also mean that every device could append data to that table. </w:t>
-      </w:r>
-    </w:p>
-    <w:p>
-      <w:pPr>
-        <w:pStyle w:val="Heading3"/>
-      </w:pPr>
-      <w:r>
-        <w:t>User accounts, linkable to social media profiles</w:t>
-      </w:r>
-    </w:p>
-    <w:p>
-      <w:bookmarkStart w:id="20" w:name="_Hlk509823046"/>
-      <w:r>
-        <w:t xml:space="preserve">To allow for multiplayer functionality each device would have to have a unique name, it is </w:t>
-      </w:r>
-      <w:commentRangeStart w:id="21"/>
-      <w:r>
-        <w:t xml:space="preserve">our aim </w:t>
-      </w:r>
-      <w:commentRangeEnd w:id="21"/>
-      <w:r>
-        <w:rPr>
-          <w:rStyle w:val="CommentReference"/>
-        </w:rPr>
-        <w:commentReference w:id="21"/>
-      </w:r>
-      <w:r>
-        <w:t xml:space="preserve">to extend that to a user account where the user can select a username and sign in with their existing Facebook or Google Play accounts. </w:t>
-      </w:r>
-    </w:p>
-    <w:bookmarkEnd w:id="20"/>
-    <w:p>
-      <w:pPr>
-        <w:pStyle w:val="Heading3"/>
-      </w:pPr>
-      <w:r>
-        <w:t>Push notifications</w:t>
-      </w:r>
-    </w:p>
-    <w:p>
-      <w:bookmarkStart w:id="22" w:name="_Hlk509823508"/>
-      <w:r>
-        <w:t xml:space="preserve">To alert users when it is the turn </w:t>
-      </w:r>
-      <w:commentRangeStart w:id="23"/>
-      <w:r>
-        <w:t xml:space="preserve">we </w:t>
-      </w:r>
-      <w:r>
-        <w:t>would like</w:t>
-      </w:r>
-      <w:commentRangeEnd w:id="23"/>
-      <w:r>
-        <w:rPr>
-          <w:rStyle w:val="CommentReference"/>
-        </w:rPr>
-        <w:commentReference w:id="23"/>
-      </w:r>
-      <w:r>
-        <w:t xml:space="preserve"> to have a push notification system in place, </w:t>
-      </w:r>
-      <w:commentRangeStart w:id="24"/>
-      <w:r>
-        <w:t xml:space="preserve">our </w:t>
-      </w:r>
-      <w:commentRangeEnd w:id="24"/>
-      <w:r>
-        <w:rPr>
-          <w:rStyle w:val="CommentReference"/>
-        </w:rPr>
-        <w:commentReference w:id="24"/>
-      </w:r>
-      <w:r>
-        <w:t>intention is to use Firebase for this purpose.</w:t>
-      </w:r>
-      <w:bookmarkEnd w:id="22"/>
-      <w:r>
-        <w:t xml:space="preserve"> </w:t>
-      </w:r>
-    </w:p>
-    <w:p>
-      <w:pPr>
-        <w:pStyle w:val="Heading2"/>
-      </w:pPr>
-      <w:r>
-        <w:t>Issues</w:t>
-      </w:r>
-    </w:p>
-    <w:p>
-      <w:pPr>
-        <w:rPr>
-          <w:color w:val="FF0000"/>
-        </w:rPr>
-      </w:pPr>
-      <w:commentRangeStart w:id="25"/>
-      <w:r>
-        <w:rPr>
-          <w:color w:val="FF0000"/>
-        </w:rPr>
-        <w:t>Specific issues both resolved and ongoing are reported on and discussed in detail.</w:t>
-      </w:r>
-      <w:commentRangeEnd w:id="25"/>
-      <w:r>
-        <w:rPr>
-          <w:rStyle w:val="CommentReference"/>
-        </w:rPr>
-        <w:commentReference w:id="25"/>
-      </w:r>
-    </w:p>
-    <w:p>
-      <w:r>
-        <w:t>TBA – requires iteration plan 2</w:t>
-      </w:r>
-    </w:p>
-    <w:p>
-      <w:pPr>
-        <w:pStyle w:val="Heading2"/>
-      </w:pPr>
-      <w:r>
-        <w:t>Risks</w:t>
-      </w:r>
-    </w:p>
-    <w:p>
-      <w:pPr>
-        <w:rPr>
-          <w:color w:val="FF0000"/>
-        </w:rPr>
-      </w:pPr>
-      <w:commentRangeStart w:id="26"/>
-      <w:r>
-        <w:rPr>
-          <w:color w:val="FF0000"/>
-        </w:rPr>
-        <w:t>The status of any risks and risk mitigation strategies are reported on and discussed in detail.</w:t>
-      </w:r>
-      <w:commentRangeEnd w:id="26"/>
-      <w:r>
-        <w:rPr>
-          <w:rStyle w:val="CommentReference"/>
-        </w:rPr>
-        <w:commentReference w:id="26"/>
-      </w:r>
-    </w:p>
-    <w:p>
-      <w:r>
-        <w:t>TBA – will use Aarons risk list</w:t>
-      </w:r>
-    </w:p>
-    <w:p>
-      <w:pPr>
-        <w:pStyle w:val="Heading2"/>
-      </w:pPr>
-      <w:r>
-        <w:t>Overall Progress</w:t>
-      </w:r>
-    </w:p>
-    <w:p>
-      <w:pPr>
-        <w:rPr>
-          <w:color w:val="FF0000"/>
-        </w:rPr>
-      </w:pPr>
-      <w:r>
-        <w:rPr>
-          <w:color w:val="FF0000"/>
-        </w:rPr>
-        <w:t>It is easy to achieve a good understanding of the overall progress of the project.</w:t>
-      </w:r>
-      <w:r>
-        <w:rPr>
-          <w:color w:val="FF0000"/>
-        </w:rPr>
-        <w:br/>
-      </w:r>
-      <w:r>
-        <w:rPr>
-          <w:color w:val="FF0000"/>
-        </w:rPr>
-        <w:t>It is easy to achieve a good understanding of the progress of specific aspects of the project</w:t>
-      </w:r>
-    </w:p>
-    <w:p>
-      <w:r>
-        <w:t xml:space="preserve">At this stage </w:t>
-      </w:r>
-      <w:commentRangeStart w:id="27"/>
-      <w:r>
-        <w:t xml:space="preserve">we </w:t>
-      </w:r>
-      <w:commentRangeEnd w:id="27"/>
-      <w:r>
-        <w:rPr>
-          <w:rStyle w:val="CommentReference"/>
-        </w:rPr>
-        <w:commentReference w:id="27"/>
-      </w:r>
-      <w:r>
-        <w:t xml:space="preserve">are on track </w:t>
-      </w:r>
-      <w:proofErr w:type="gramStart"/>
-      <w:r>
-        <w:t>with regard to</w:t>
-      </w:r>
-      <w:proofErr w:type="gramEnd"/>
-      <w:r>
-        <w:t xml:space="preserve"> </w:t>
-      </w:r>
-      <w:commentRangeStart w:id="28"/>
-      <w:r>
-        <w:t xml:space="preserve">our </w:t>
-      </w:r>
-      <w:commentRangeEnd w:id="28"/>
-      <w:r>
-        <w:rPr>
-          <w:rStyle w:val="CommentReference"/>
-        </w:rPr>
-        <w:commentReference w:id="28"/>
-      </w:r>
-      <w:commentRangeStart w:id="29"/>
-      <w:r>
-        <w:t>overall progress</w:t>
-      </w:r>
-      <w:commentRangeEnd w:id="29"/>
-      <w:r>
-        <w:rPr>
-          <w:rStyle w:val="CommentReference"/>
-        </w:rPr>
-        <w:commentReference w:id="29"/>
-      </w:r>
-      <w:r>
-        <w:t xml:space="preserve">. </w:t>
-      </w:r>
-      <w:commentRangeStart w:id="30"/>
-      <w:r>
-        <w:t xml:space="preserve">We </w:t>
-      </w:r>
-      <w:commentRangeEnd w:id="30"/>
-      <w:r>
-        <w:rPr>
-          <w:rStyle w:val="CommentReference"/>
-        </w:rPr>
-        <w:commentReference w:id="30"/>
+      <w:commentRangeEnd w:id="31"/>
+      <w:r>
+        <w:rPr>
+          <w:rStyle w:val="CommentReference"/>
+        </w:rPr>
+        <w:commentReference w:id="31"/>
+      </w:r>
+      <w:commentRangeEnd w:id="32"/>
+      <w:r>
+        <w:rPr>
+          <w:rStyle w:val="CommentReference"/>
+        </w:rPr>
+        <w:commentReference w:id="32"/>
       </w:r>
       <w:r>
         <w:t xml:space="preserve">have completed the deliverable outcome of Assessment 2: LCOM and each team member is working towards achieving the other deliverables. </w:t>
@@ -936,8 +844,8 @@
 </file>
 
 <file path=word/comments.xml><?xml version="1.0" encoding="utf-8"?>
-<w:comments xmlns:wpc="http://schemas.microsoft.com/office/word/2010/wordprocessingCanvas" xmlns:cx="http://schemas.microsoft.com/office/drawing/2014/chartex" xmlns:cx1="http://schemas.microsoft.com/office/drawing/2015/9/8/chartex" xmlns:cx2="http://schemas.microsoft.com/office/drawing/2015/10/21/chartex" xmlns:cx3="http://schemas.microsoft.com/office/drawing/2016/5/9/chartex" xmlns:cx4="http://schemas.microsoft.com/office/drawing/2016/5/10/chartex" xmlns:cx5="http://schemas.microsoft.com/office/drawing/2016/5/11/chartex" xmlns:cx6="http://schemas.microsoft.com/office/drawing/2016/5/12/chartex" xmlns:cx7="http://schemas.microsoft.com/office/drawing/2016/5/13/chartex" xmlns:cx8="http://schemas.microsoft.com/office/drawing/2016/5/14/chartex" xmlns:mc="http://schemas.openxmlformats.org/markup-compatibility/2006" xmlns:aink="http://schemas.microsoft.com/office/drawing/2016/ink" xmlns:am3d="http://schemas.microsoft.com/office/drawing/2017/model3d" xmlns:o="urn:schemas-microsoft-com:office:office" xmlns:r="http://schemas.openxmlformats.org/officeDocument/2006/relationships" xmlns:m="http://schemas.openxmlformats.org/officeDocument/2006/math" xmlns:v="urn:schemas-microsoft-com:vml" xmlns:wp14="http://schemas.microsoft.com/office/word/2010/wordprocessingDrawing" xmlns:wp="http://schemas.openxmlformats.org/drawingml/2006/wordprocessingDrawing" xmlns:w10="urn:schemas-microsoft-com:office:word" xmlns:w="http://schemas.openxmlformats.org/wordprocessingml/2006/main" xmlns:w14="http://schemas.microsoft.com/office/word/2010/wordml" xmlns:w15="http://schemas.microsoft.com/office/word/2012/wordml" xmlns:w16cid="http://schemas.microsoft.com/office/word/2016/wordml/cid" xmlns:w16se="http://schemas.microsoft.com/office/word/2015/wordml/symex" xmlns:wpg="http://schemas.microsoft.com/office/word/2010/wordprocessingGroup" xmlns:wpi="http://schemas.microsoft.com/office/word/2010/wordprocessingInk" xmlns:wne="http://schemas.microsoft.com/office/word/2006/wordml" xmlns:wps="http://schemas.microsoft.com/office/word/2010/wordprocessingShape" mc:Ignorable="w14 w15 w16se w16cid wp14">
-  <w:comment w:id="0" w:author="Charnes Nell" w:date="2018-03-26T10:41:00Z" w:initials="CN">
+<w:comments xmlns:wpc="http://schemas.microsoft.com/office/word/2010/wordprocessingCanvas" xmlns:cx="http://schemas.microsoft.com/office/drawing/2014/chartex" xmlns:cx1="http://schemas.microsoft.com/office/drawing/2015/9/8/chartex" xmlns:mc="http://schemas.openxmlformats.org/markup-compatibility/2006" xmlns:o="urn:schemas-microsoft-com:office:office" xmlns:r="http://schemas.openxmlformats.org/officeDocument/2006/relationships" xmlns:m="http://schemas.openxmlformats.org/officeDocument/2006/math" xmlns:v="urn:schemas-microsoft-com:vml" xmlns:wp14="http://schemas.microsoft.com/office/word/2010/wordprocessingDrawing" xmlns:wp="http://schemas.openxmlformats.org/drawingml/2006/wordprocessingDrawing" xmlns:w10="urn:schemas-microsoft-com:office:word" xmlns:w="http://schemas.openxmlformats.org/wordprocessingml/2006/main" xmlns:w14="http://schemas.microsoft.com/office/word/2010/wordml" xmlns:w15="http://schemas.microsoft.com/office/word/2012/wordml" xmlns:w16se="http://schemas.microsoft.com/office/word/2015/wordml/symex" xmlns:wpg="http://schemas.microsoft.com/office/word/2010/wordprocessingGroup" xmlns:wpi="http://schemas.microsoft.com/office/word/2010/wordprocessingInk" xmlns:wne="http://schemas.microsoft.com/office/word/2006/wordml" xmlns:wps="http://schemas.microsoft.com/office/word/2010/wordprocessingShape" mc:Ignorable="w14 w15 w16se wp14">
+  <w:comment w:id="0" w:author="Charnes Nell" w:date="2018-03-26T10:35:00Z" w:initials="CN">
     <w:p>
       <w:pPr>
         <w:pStyle w:val="CommentText"/>
@@ -949,11 +857,11 @@
         <w:annotationRef/>
       </w:r>
       <w:r>
-        <w:t>Is this just for my reference? Or do you want to include this in the document?</w:t>
+        <w:t>Maybe just state that if they want more detail they can use links to view said documents</w:t>
       </w:r>
     </w:p>
   </w:comment>
-  <w:comment w:id="2" w:author="Charnes Nell" w:date="2018-03-26T10:35:00Z" w:initials="CN">
+  <w:comment w:id="2" w:author="Charnes Nell" w:date="2018-03-26T09:49:00Z" w:initials="CN">
     <w:p>
       <w:pPr>
         <w:pStyle w:val="CommentText"/>
@@ -965,11 +873,11 @@
         <w:annotationRef/>
       </w:r>
       <w:r>
-        <w:t>Maybe just state that if they want more detail they can use links to view said documents</w:t>
+        <w:t>Change to either describes or defines</w:t>
       </w:r>
     </w:p>
   </w:comment>
-  <w:comment w:id="4" w:author="Charnes Nell" w:date="2018-03-26T09:49:00Z" w:initials="CN">
+  <w:comment w:id="3" w:author="McKeahnie, Collin" w:date="2018-03-26T10:54:00Z" w:initials="MC">
     <w:p>
       <w:pPr>
         <w:pStyle w:val="CommentText"/>
@@ -980,12 +888,14 @@
         </w:rPr>
         <w:annotationRef/>
       </w:r>
-      <w:r>
-        <w:t>Change to either describes or defines</w:t>
-      </w:r>
+      <w:proofErr w:type="gramStart"/>
+      <w:r>
+        <w:t>done</w:t>
+      </w:r>
+      <w:proofErr w:type="gramEnd"/>
     </w:p>
   </w:comment>
-  <w:comment w:id="5" w:author="Charnes Nell" w:date="2018-03-26T09:50:00Z" w:initials="CN">
+  <w:comment w:id="4" w:author="Charnes Nell" w:date="2018-03-26T09:51:00Z" w:initials="CN">
     <w:p>
       <w:pPr>
         <w:pStyle w:val="CommentText"/>
@@ -997,11 +907,11 @@
         <w:annotationRef/>
       </w:r>
       <w:r>
-        <w:t>Change to something like “…the development team intends to achieve…”</w:t>
+        <w:t xml:space="preserve">Change to something like “… the issues that the development team are aware of, and what strategies they intend to employ to mitigate the impact of outlined risks…” </w:t>
       </w:r>
     </w:p>
   </w:comment>
-  <w:comment w:id="6" w:author="Charnes Nell" w:date="2018-03-26T09:51:00Z" w:initials="CN">
+  <w:comment w:id="5" w:author="McKeahnie, Collin" w:date="2018-03-26T10:55:00Z" w:initials="MC">
     <w:p>
       <w:pPr>
         <w:pStyle w:val="CommentText"/>
@@ -1012,12 +922,14 @@
         </w:rPr>
         <w:annotationRef/>
       </w:r>
-      <w:r>
-        <w:t xml:space="preserve">Change to something like “… the issues that the development team are aware of, and what strategies they intend to employ to mitigate the impact of outlined risks…” </w:t>
-      </w:r>
+      <w:proofErr w:type="gramStart"/>
+      <w:r>
+        <w:t>done</w:t>
+      </w:r>
+      <w:proofErr w:type="gramEnd"/>
     </w:p>
   </w:comment>
-  <w:comment w:id="7" w:author="Charnes Nell" w:date="2018-03-26T09:56:00Z" w:initials="CN">
+  <w:comment w:id="6" w:author="Charnes Nell" w:date="2018-03-26T09:57:00Z" w:initials="CN">
     <w:p>
       <w:pPr>
         <w:pStyle w:val="CommentText"/>
@@ -1029,11 +941,16 @@
         <w:annotationRef/>
       </w:r>
       <w:r>
-        <w:t>Change to something like “…is an elementary outline of how the development team intends…”</w:t>
-      </w:r>
+        <w:t>Change to something like “…outlines the overall development cycle and states the expected delivery dates of critical software infrastructure</w:t>
+      </w:r>
+      <w:proofErr w:type="gramStart"/>
+      <w:r>
+        <w:t>..”</w:t>
+      </w:r>
+      <w:proofErr w:type="gramEnd"/>
     </w:p>
   </w:comment>
-  <w:comment w:id="8" w:author="Charnes Nell" w:date="2018-03-26T09:57:00Z" w:initials="CN">
+  <w:comment w:id="7" w:author="McKeahnie, Collin" w:date="2018-03-26T10:55:00Z" w:initials="MC">
     <w:p>
       <w:pPr>
         <w:pStyle w:val="CommentText"/>
@@ -1044,20 +961,169 @@
         </w:rPr>
         <w:annotationRef/>
       </w:r>
-      <w:r>
-        <w:t xml:space="preserve">Change to something like “…outlines the overall development cycle and states the expected delivery dates of critical software </w:t>
-      </w:r>
       <w:proofErr w:type="gramStart"/>
       <w:r>
-        <w:t>infrastructure..</w:t>
+        <w:t>done</w:t>
       </w:r>
       <w:proofErr w:type="gramEnd"/>
+    </w:p>
+  </w:comment>
+  <w:comment w:id="8" w:author="Charnes Nell" w:date="2018-03-26T10:36:00Z" w:initials="CN">
+    <w:p>
+      <w:pPr>
+        <w:pStyle w:val="CommentText"/>
+      </w:pPr>
+      <w:r>
+        <w:rPr>
+          <w:rStyle w:val="CommentReference"/>
+        </w:rPr>
+        <w:annotationRef/>
+      </w:r>
+      <w:r>
+        <w:t>Change to “…the development team…”</w:t>
+      </w:r>
+    </w:p>
+  </w:comment>
+  <w:comment w:id="9" w:author="McKeahnie, Collin" w:date="2018-03-26T10:56:00Z" w:initials="MC">
+    <w:p>
+      <w:pPr>
+        <w:pStyle w:val="CommentText"/>
+      </w:pPr>
+      <w:r>
+        <w:rPr>
+          <w:rStyle w:val="CommentReference"/>
+        </w:rPr>
+        <w:annotationRef/>
+      </w:r>
+      <w:proofErr w:type="gramStart"/>
+      <w:r>
+        <w:t>done</w:t>
+      </w:r>
+      <w:proofErr w:type="gramEnd"/>
+    </w:p>
+  </w:comment>
+  <w:comment w:id="1" w:author="Charnes Nell" w:date="2018-03-26T09:54:00Z" w:initials="CN">
+    <w:p>
+      <w:pPr>
+        <w:pStyle w:val="CommentText"/>
+      </w:pPr>
+      <w:r>
+        <w:rPr>
+          <w:rStyle w:val="CommentReference"/>
+        </w:rPr>
+        <w:annotationRef/>
+      </w:r>
+      <w:r>
+        <w:t>Just changed the font and size to match the rest of the document</w:t>
+      </w:r>
+    </w:p>
+  </w:comment>
+  <w:comment w:id="13" w:author="Charnes Nell" w:date="2018-03-26T10:02:00Z" w:initials="CN">
+    <w:p>
+      <w:pPr>
+        <w:pStyle w:val="CommentText"/>
+      </w:pPr>
+      <w:r>
+        <w:rPr>
+          <w:rStyle w:val="CommentReference"/>
+        </w:rPr>
+        <w:annotationRef/>
+      </w:r>
+      <w:r>
+        <w:t>Maybe outline what functionality, or maybe link to the project vision for further information.</w:t>
+      </w:r>
+    </w:p>
+  </w:comment>
+  <w:comment w:id="11" w:author="Charnes Nell" w:date="2018-03-26T10:09:00Z" w:initials="CN">
+    <w:p>
+      <w:r>
+        <w:rPr>
+          <w:rStyle w:val="CommentReference"/>
+        </w:rPr>
+        <w:annotationRef/>
+      </w:r>
+      <w:r>
+        <w:t>Just an idea of how to rewrite it. “at the very minimum, this project must deliver a playable mobile game. This game must target both the iOS and Android platforms. A game that supports a single player, who is asked a series of questions and their answers are judged to be either correct or incorrect, would technically meet this goal. However, as outlined in the vision document, the proposed game has considerably more functionality.”</w:t>
+      </w:r>
+    </w:p>
+  </w:comment>
+  <w:comment w:id="12" w:author="McKeahnie, Collin" w:date="2018-03-26T11:00:00Z" w:initials="MC">
+    <w:p>
+      <w:pPr>
+        <w:pStyle w:val="CommentText"/>
+      </w:pPr>
+      <w:r>
+        <w:rPr>
+          <w:rStyle w:val="CommentReference"/>
+        </w:rPr>
+        <w:annotationRef/>
+      </w:r>
+      <w:r>
+        <w:t>Done</w:t>
+      </w:r>
+    </w:p>
+  </w:comment>
+  <w:comment w:id="15" w:author="Charnes Nell" w:date="2018-03-26T10:13:00Z" w:initials="CN">
+    <w:p>
+      <w:pPr>
+        <w:pStyle w:val="CommentText"/>
+      </w:pPr>
+      <w:r>
+        <w:rPr>
+          <w:rStyle w:val="CommentReference"/>
+        </w:rPr>
+        <w:annotationRef/>
+      </w:r>
+      <w:r>
+        <w:t>This is contradictory to the vision document where it states the players will be domestic.</w:t>
+      </w:r>
+    </w:p>
+  </w:comment>
+  <w:comment w:id="16" w:author="McKeahnie, Collin" w:date="2018-03-26T11:02:00Z" w:initials="MC">
+    <w:p>
+      <w:pPr>
+        <w:pStyle w:val="CommentText"/>
+      </w:pPr>
+      <w:r>
+        <w:rPr>
+          <w:rStyle w:val="CommentReference"/>
+        </w:rPr>
+        <w:annotationRef/>
+      </w:r>
+      <w:r>
+        <w:t>In the vision document I meant domestic as opposed to commercial. Good catch I will adjust the vision document</w:t>
+      </w:r>
+    </w:p>
+  </w:comment>
+  <w:comment w:id="17" w:author="Charnes Nell" w:date="2018-03-26T10:19:00Z" w:initials="CN">
+    <w:p>
+      <w:pPr>
+        <w:pStyle w:val="CommentText"/>
+      </w:pPr>
+      <w:r>
+        <w:rPr>
+          <w:rStyle w:val="CommentReference"/>
+        </w:rPr>
+        <w:annotationRef/>
+      </w:r>
+      <w:r>
+        <w:t>Clean this up a bit. “</w:t>
+      </w:r>
+      <w:r>
+        <w:t>To do this, games that are in progress will be kept in a SQL database on our server, as each player finishes their round, the opponent will be notified that it is their turn</w:t>
+      </w:r>
+      <w:r>
+        <w:t>, as outlined further down</w:t>
+      </w:r>
+      <w:r>
+        <w:t>. This process will continue until they have played three rounds against one another. For this outcome to be realised, it is vital that the score is kept, determining the winner of the game.</w:t>
+      </w:r>
       <w:r>
         <w:t>”</w:t>
       </w:r>
     </w:p>
   </w:comment>
-  <w:comment w:id="9" w:author="Charnes Nell" w:date="2018-03-26T10:36:00Z" w:initials="CN">
+  <w:comment w:id="18" w:author="McKeahnie, Collin" w:date="2018-03-26T11:04:00Z" w:initials="MC">
     <w:p>
       <w:pPr>
         <w:pStyle w:val="CommentText"/>
@@ -1069,11 +1135,16 @@
         <w:annotationRef/>
       </w:r>
       <w:r>
-        <w:t>Change to “…the development team…”</w:t>
-      </w:r>
+        <w:t>The opponent needs to actually take their turn, notification that it is their turn is a nicety but the game falls apart if people don’t actually take their turns.</w:t>
+      </w:r>
+    </w:p>
+    <w:p>
+      <w:pPr>
+        <w:pStyle w:val="CommentText"/>
+      </w:pPr>
     </w:p>
   </w:comment>
-  <w:comment w:id="10" w:author="Charnes Nell" w:date="2018-03-26T10:36:00Z" w:initials="CN">
+  <w:comment w:id="20" w:author="Charnes Nell" w:date="2018-03-26T10:26:00Z" w:initials="CN">
     <w:p>
       <w:pPr>
         <w:pStyle w:val="CommentText"/>
@@ -1085,11 +1156,11 @@
         <w:annotationRef/>
       </w:r>
       <w:r>
-        <w:t>Maybe state what the proposed technology is</w:t>
+        <w:t>Change to “...the development team…”</w:t>
       </w:r>
     </w:p>
   </w:comment>
-  <w:comment w:id="11" w:author="Charnes Nell" w:date="2018-03-26T10:00:00Z" w:initials="CN">
+  <w:comment w:id="21" w:author="McKeahnie, Collin" w:date="2018-03-26T11:11:00Z" w:initials="MC">
     <w:p>
       <w:pPr>
         <w:pStyle w:val="CommentText"/>
@@ -1100,20 +1171,14 @@
         </w:rPr>
         <w:annotationRef/>
       </w:r>
-      <w:r>
-        <w:t xml:space="preserve">Change to something like “…milestones as outlined in the project plan, as well </w:t>
-      </w:r>
       <w:proofErr w:type="gramStart"/>
       <w:r>
-        <w:t>as,…</w:t>
+        <w:t>done</w:t>
       </w:r>
       <w:proofErr w:type="gramEnd"/>
-      <w:r>
-        <w:t>”</w:t>
-      </w:r>
     </w:p>
   </w:comment>
-  <w:comment w:id="3" w:author="Charnes Nell" w:date="2018-03-26T09:54:00Z" w:initials="CN">
+  <w:comment w:id="23" w:author="Charnes Nell" w:date="2018-03-26T10:31:00Z" w:initials="CN">
     <w:p>
       <w:pPr>
         <w:pStyle w:val="CommentText"/>
@@ -1125,11 +1190,11 @@
         <w:annotationRef/>
       </w:r>
       <w:r>
-        <w:t>Just changed the font and size to match the rest of the document</w:t>
+        <w:t>Change to “...the development team…”</w:t>
       </w:r>
     </w:p>
   </w:comment>
-  <w:comment w:id="14" w:author="Charnes Nell" w:date="2018-03-26T10:02:00Z" w:initials="CN">
+  <w:comment w:id="24" w:author="McKeahnie, Collin" w:date="2018-03-26T11:11:00Z" w:initials="MC">
     <w:p>
       <w:pPr>
         <w:pStyle w:val="CommentText"/>
@@ -1140,13 +1205,18 @@
         </w:rPr>
         <w:annotationRef/>
       </w:r>
-      <w:r>
-        <w:t>Maybe outline what functionality, or maybe link to the project vision for further information.</w:t>
-      </w:r>
+      <w:proofErr w:type="gramStart"/>
+      <w:r>
+        <w:t>done</w:t>
+      </w:r>
+      <w:proofErr w:type="gramEnd"/>
     </w:p>
   </w:comment>
-  <w:comment w:id="13" w:author="Charnes Nell" w:date="2018-03-26T10:09:00Z" w:initials="CN">
-    <w:p>
+  <w:comment w:id="26" w:author="Charnes Nell" w:date="2018-03-26T10:37:00Z" w:initials="CN">
+    <w:p>
+      <w:pPr>
+        <w:pStyle w:val="CommentText"/>
+      </w:pPr>
       <w:r>
         <w:rPr>
           <w:rStyle w:val="CommentReference"/>
@@ -1154,17 +1224,11 @@
         <w:annotationRef/>
       </w:r>
       <w:r>
-        <w:t>Just an idea of how to rewrite it. “a</w:t>
-      </w:r>
-      <w:r>
-        <w:t>t the very minimum, this project must deliver a playable mobile game. This game must target both the iOS and Android platforms. A game that supports a single player, who is asked a series of questions and their answers are judged to be either correct or incorrect, would technically meet this goal. However, as outlined in the vision document, the proposed game has considerably more functionality.</w:t>
-      </w:r>
-      <w:r>
-        <w:t>”</w:t>
+        <w:t>Change to “...the development team is on…”</w:t>
       </w:r>
     </w:p>
   </w:comment>
-  <w:comment w:id="16" w:author="Charnes Nell" w:date="2018-03-26T10:14:00Z" w:initials="CN">
+  <w:comment w:id="27" w:author="McKeahnie, Collin" w:date="2018-03-26T11:11:00Z" w:initials="MC">
     <w:p>
       <w:pPr>
         <w:pStyle w:val="CommentText"/>
@@ -1175,185 +1239,11 @@
         </w:rPr>
         <w:annotationRef/>
       </w:r>
-      <w:r>
-        <w:t xml:space="preserve">Change to something like “…the aim of the development team that </w:t>
-      </w:r>
       <w:proofErr w:type="gramStart"/>
       <w:r>
-        <w:t>the..</w:t>
+        <w:t>done</w:t>
       </w:r>
       <w:proofErr w:type="gramEnd"/>
-      <w:r>
-        <w:t>”</w:t>
-      </w:r>
-    </w:p>
-  </w:comment>
-  <w:comment w:id="17" w:author="Charnes Nell" w:date="2018-03-26T10:18:00Z" w:initials="CN">
-    <w:p>
-      <w:pPr>
-        <w:pStyle w:val="CommentText"/>
-      </w:pPr>
-      <w:r>
-        <w:rPr>
-          <w:rStyle w:val="CommentReference"/>
-        </w:rPr>
-        <w:annotationRef/>
-      </w:r>
-      <w:r>
-        <w:t>Maybe unnecessary, or change to “another player”</w:t>
-      </w:r>
-    </w:p>
-  </w:comment>
-  <w:comment w:id="18" w:author="Charnes Nell" w:date="2018-03-26T10:13:00Z" w:initials="CN">
-    <w:p>
-      <w:pPr>
-        <w:pStyle w:val="CommentText"/>
-      </w:pPr>
-      <w:r>
-        <w:rPr>
-          <w:rStyle w:val="CommentReference"/>
-        </w:rPr>
-        <w:annotationRef/>
-      </w:r>
-      <w:r>
-        <w:t>This is contradictory to the vision document where it states the players will be domestic.</w:t>
-      </w:r>
-    </w:p>
-  </w:comment>
-  <w:comment w:id="19" w:author="Charnes Nell" w:date="2018-03-26T10:19:00Z" w:initials="CN">
-    <w:p>
-      <w:pPr>
-        <w:pStyle w:val="CommentText"/>
-      </w:pPr>
-      <w:r>
-        <w:rPr>
-          <w:rStyle w:val="CommentReference"/>
-        </w:rPr>
-        <w:annotationRef/>
-      </w:r>
-      <w:r>
-        <w:t>Clean this up a bit. “</w:t>
-      </w:r>
-      <w:r>
-        <w:t>To do this, games that are in progress will be kept in a SQL database on our server, as each player finishes their round, the opponent will be notified that it is their turn</w:t>
-      </w:r>
-      <w:r>
-        <w:t>, as outlined further down</w:t>
-      </w:r>
-      <w:r>
-        <w:t>. This process will continue until they have played three rounds against one another. For this outcome to be realised, it is vital that the score is kept, determining the winner of the game.</w:t>
-      </w:r>
-      <w:r>
-        <w:t>”</w:t>
-      </w:r>
-    </w:p>
-  </w:comment>
-  <w:comment w:id="21" w:author="Charnes Nell" w:date="2018-03-26T10:26:00Z" w:initials="CN">
-    <w:p>
-      <w:pPr>
-        <w:pStyle w:val="CommentText"/>
-      </w:pPr>
-      <w:r>
-        <w:rPr>
-          <w:rStyle w:val="CommentReference"/>
-        </w:rPr>
-        <w:annotationRef/>
-      </w:r>
-      <w:r>
-        <w:t>Change to “...the development team…”</w:t>
-      </w:r>
-    </w:p>
-  </w:comment>
-  <w:comment w:id="23" w:author="Charnes Nell" w:date="2018-03-26T10:32:00Z" w:initials="CN">
-    <w:p>
-      <w:pPr>
-        <w:pStyle w:val="CommentText"/>
-      </w:pPr>
-      <w:r>
-        <w:rPr>
-          <w:rStyle w:val="CommentReference"/>
-        </w:rPr>
-        <w:annotationRef/>
-      </w:r>
-      <w:r>
-        <w:t>Change to “...the development team</w:t>
-      </w:r>
-      <w:r>
-        <w:t xml:space="preserve"> intends to implement a</w:t>
-      </w:r>
-      <w:r>
-        <w:t>…”</w:t>
-      </w:r>
-    </w:p>
-  </w:comment>
-  <w:comment w:id="24" w:author="Charnes Nell" w:date="2018-03-26T10:31:00Z" w:initials="CN">
-    <w:p>
-      <w:pPr>
-        <w:pStyle w:val="CommentText"/>
-      </w:pPr>
-      <w:r>
-        <w:rPr>
-          <w:rStyle w:val="CommentReference"/>
-        </w:rPr>
-        <w:annotationRef/>
-      </w:r>
-      <w:r>
-        <w:t>Change to “...the development team…”</w:t>
-      </w:r>
-    </w:p>
-  </w:comment>
-  <w:comment w:id="25" w:author="Charnes Nell" w:date="2018-03-26T10:32:00Z" w:initials="CN">
-    <w:p>
-      <w:pPr>
-        <w:pStyle w:val="CommentText"/>
-      </w:pPr>
-      <w:r>
-        <w:rPr>
-          <w:rStyle w:val="CommentReference"/>
-        </w:rPr>
-        <w:annotationRef/>
-      </w:r>
-      <w:r>
-        <w:t>Could maybe just say refer to iteration plans for specific details</w:t>
-      </w:r>
-    </w:p>
-  </w:comment>
-  <w:comment w:id="26" w:author="Charnes Nell" w:date="2018-03-26T10:33:00Z" w:initials="CN">
-    <w:p>
-      <w:pPr>
-        <w:pStyle w:val="CommentText"/>
-      </w:pPr>
-      <w:r>
-        <w:rPr>
-          <w:rStyle w:val="CommentReference"/>
-        </w:rPr>
-        <w:annotationRef/>
-      </w:r>
-      <w:r>
-        <w:t>Just link to the document</w:t>
-      </w:r>
-    </w:p>
-  </w:comment>
-  <w:comment w:id="27" w:author="Charnes Nell" w:date="2018-03-26T10:37:00Z" w:initials="CN">
-    <w:p>
-      <w:pPr>
-        <w:pStyle w:val="CommentText"/>
-      </w:pPr>
-      <w:r>
-        <w:rPr>
-          <w:rStyle w:val="CommentReference"/>
-        </w:rPr>
-        <w:annotationRef/>
-      </w:r>
-      <w:r>
-        <w:t>Change to “...the development team</w:t>
-      </w:r>
-      <w:r>
-        <w:t xml:space="preserve"> is on</w:t>
-      </w:r>
-      <w:r>
-        <w:t>…”</w:t>
-      </w:r>
     </w:p>
   </w:comment>
   <w:comment w:id="28" w:author="Charnes Nell" w:date="2018-03-26T10:38:00Z" w:initials="CN">
@@ -1368,17 +1258,11 @@
         <w:annotationRef/>
       </w:r>
       <w:r>
-        <w:t>Change to “...</w:t>
-      </w:r>
-      <w:r>
-        <w:t>their</w:t>
-      </w:r>
-      <w:r>
-        <w:t>…”</w:t>
+        <w:t>Change to “...their…”</w:t>
       </w:r>
     </w:p>
   </w:comment>
-  <w:comment w:id="29" w:author="Charnes Nell" w:date="2018-03-26T10:38:00Z" w:initials="CN">
+  <w:comment w:id="29" w:author="McKeahnie, Collin" w:date="2018-03-26T11:11:00Z" w:initials="MC">
     <w:p>
       <w:pPr>
         <w:pStyle w:val="CommentText"/>
@@ -1389,12 +1273,30 @@
         </w:rPr>
         <w:annotationRef/>
       </w:r>
+      <w:proofErr w:type="gramStart"/>
+      <w:r>
+        <w:t>done</w:t>
+      </w:r>
+      <w:proofErr w:type="gramEnd"/>
+    </w:p>
+  </w:comment>
+  <w:comment w:id="30" w:author="Charnes Nell" w:date="2018-03-26T10:38:00Z" w:initials="CN">
+    <w:p>
+      <w:pPr>
+        <w:pStyle w:val="CommentText"/>
+      </w:pPr>
+      <w:r>
+        <w:rPr>
+          <w:rStyle w:val="CommentReference"/>
+        </w:rPr>
+        <w:annotationRef/>
+      </w:r>
       <w:r>
         <w:t>Maybe state how or link to where this is measured</w:t>
       </w:r>
     </w:p>
   </w:comment>
-  <w:comment w:id="30" w:author="Charnes Nell" w:date="2018-03-26T10:39:00Z" w:initials="CN">
+  <w:comment w:id="31" w:author="Charnes Nell" w:date="2018-03-26T10:39:00Z" w:initials="CN">
     <w:p>
       <w:pPr>
         <w:pStyle w:val="CommentText"/>
@@ -1406,47 +1308,61 @@
         <w:annotationRef/>
       </w:r>
       <w:r>
-        <w:t>Change to “...</w:t>
-      </w:r>
-      <w:r>
-        <w:t>they</w:t>
-      </w:r>
-      <w:r>
-        <w:t>…”</w:t>
-      </w:r>
+        <w:t>Change to “...they…”</w:t>
+      </w:r>
+    </w:p>
+  </w:comment>
+  <w:comment w:id="32" w:author="McKeahnie, Collin" w:date="2018-03-26T11:11:00Z" w:initials="MC">
+    <w:p>
+      <w:pPr>
+        <w:pStyle w:val="CommentText"/>
+      </w:pPr>
+      <w:r>
+        <w:rPr>
+          <w:rStyle w:val="CommentReference"/>
+        </w:rPr>
+        <w:annotationRef/>
+      </w:r>
+      <w:proofErr w:type="gramStart"/>
+      <w:r>
+        <w:t>done</w:t>
+      </w:r>
+      <w:proofErr w:type="gramEnd"/>
     </w:p>
   </w:comment>
 </w:comments>
 </file>
 
 <file path=word/commentsExtended.xml><?xml version="1.0" encoding="utf-8"?>
-<w15:commentsEx xmlns:wpc="http://schemas.microsoft.com/office/word/2010/wordprocessingCanvas" xmlns:cx="http://schemas.microsoft.com/office/drawing/2014/chartex" xmlns:cx1="http://schemas.microsoft.com/office/drawing/2015/9/8/chartex" xmlns:cx2="http://schemas.microsoft.com/office/drawing/2015/10/21/chartex" xmlns:cx3="http://schemas.microsoft.com/office/drawing/2016/5/9/chartex" xmlns:cx4="http://schemas.microsoft.com/office/drawing/2016/5/10/chartex" xmlns:cx5="http://schemas.microsoft.com/office/drawing/2016/5/11/chartex" xmlns:cx6="http://schemas.microsoft.com/office/drawing/2016/5/12/chartex" xmlns:cx7="http://schemas.microsoft.com/office/drawing/2016/5/13/chartex" xmlns:cx8="http://schemas.microsoft.com/office/drawing/2016/5/14/chartex" xmlns:mc="http://schemas.openxmlformats.org/markup-compatibility/2006" xmlns:aink="http://schemas.microsoft.com/office/drawing/2016/ink" xmlns:am3d="http://schemas.microsoft.com/office/drawing/2017/model3d" xmlns:o="urn:schemas-microsoft-com:office:office" xmlns:r="http://schemas.openxmlformats.org/officeDocument/2006/relationships" xmlns:m="http://schemas.openxmlformats.org/officeDocument/2006/math" xmlns:v="urn:schemas-microsoft-com:vml" xmlns:wp14="http://schemas.microsoft.com/office/word/2010/wordprocessingDrawing" xmlns:wp="http://schemas.openxmlformats.org/drawingml/2006/wordprocessingDrawing" xmlns:w10="urn:schemas-microsoft-com:office:word" xmlns:w="http://schemas.openxmlformats.org/wordprocessingml/2006/main" xmlns:w14="http://schemas.microsoft.com/office/word/2010/wordml" xmlns:w15="http://schemas.microsoft.com/office/word/2012/wordml" xmlns:w16cid="http://schemas.microsoft.com/office/word/2016/wordml/cid" xmlns:w16se="http://schemas.microsoft.com/office/word/2015/wordml/symex" xmlns:wpg="http://schemas.microsoft.com/office/word/2010/wordprocessingGroup" xmlns:wpi="http://schemas.microsoft.com/office/word/2010/wordprocessingInk" xmlns:wne="http://schemas.microsoft.com/office/word/2006/wordml" xmlns:wps="http://schemas.microsoft.com/office/word/2010/wordprocessingShape" mc:Ignorable="w14 w15 w16se w16cid wp14">
-  <w15:commentEx w15:paraId="55C14F01" w15:done="0"/>
+<w15:commentsEx xmlns:wpc="http://schemas.microsoft.com/office/word/2010/wordprocessingCanvas" xmlns:cx="http://schemas.microsoft.com/office/drawing/2014/chartex" xmlns:cx1="http://schemas.microsoft.com/office/drawing/2015/9/8/chartex" xmlns:mc="http://schemas.openxmlformats.org/markup-compatibility/2006" xmlns:o="urn:schemas-microsoft-com:office:office" xmlns:r="http://schemas.openxmlformats.org/officeDocument/2006/relationships" xmlns:m="http://schemas.openxmlformats.org/officeDocument/2006/math" xmlns:v="urn:schemas-microsoft-com:vml" xmlns:wp14="http://schemas.microsoft.com/office/word/2010/wordprocessingDrawing" xmlns:wp="http://schemas.openxmlformats.org/drawingml/2006/wordprocessingDrawing" xmlns:w10="urn:schemas-microsoft-com:office:word" xmlns:w="http://schemas.openxmlformats.org/wordprocessingml/2006/main" xmlns:w14="http://schemas.microsoft.com/office/word/2010/wordml" xmlns:w15="http://schemas.microsoft.com/office/word/2012/wordml" xmlns:w16se="http://schemas.microsoft.com/office/word/2015/wordml/symex" xmlns:wpg="http://schemas.microsoft.com/office/word/2010/wordprocessingGroup" xmlns:wpi="http://schemas.microsoft.com/office/word/2010/wordprocessingInk" xmlns:wne="http://schemas.microsoft.com/office/word/2006/wordml" xmlns:wps="http://schemas.microsoft.com/office/word/2010/wordprocessingShape" mc:Ignorable="w14 w15 w16se wp14">
   <w15:commentEx w15:paraId="14E4DEF0" w15:done="0"/>
   <w15:commentEx w15:paraId="252A5C26" w15:done="0"/>
-  <w15:commentEx w15:paraId="48A6558C" w15:done="0"/>
+  <w15:commentEx w15:paraId="21A1839B" w15:paraIdParent="252A5C26" w15:done="0"/>
   <w15:commentEx w15:paraId="77C333D5" w15:done="0"/>
-  <w15:commentEx w15:paraId="42FD79FA" w15:done="0"/>
+  <w15:commentEx w15:paraId="74F4BEEE" w15:paraIdParent="77C333D5" w15:done="0"/>
   <w15:commentEx w15:paraId="2BEFCA86" w15:done="0"/>
+  <w15:commentEx w15:paraId="1DB6D011" w15:paraIdParent="2BEFCA86" w15:done="0"/>
   <w15:commentEx w15:paraId="052C9707" w15:done="0"/>
-  <w15:commentEx w15:paraId="6374079C" w15:done="0"/>
-  <w15:commentEx w15:paraId="163F6E44" w15:done="0"/>
+  <w15:commentEx w15:paraId="37AF9B29" w15:paraIdParent="052C9707" w15:done="0"/>
   <w15:commentEx w15:paraId="6001BA42" w15:done="0"/>
   <w15:commentEx w15:paraId="23CD666A" w15:done="0"/>
   <w15:commentEx w15:paraId="67E849F1" w15:done="0"/>
-  <w15:commentEx w15:paraId="32339CB6" w15:done="0"/>
-  <w15:commentEx w15:paraId="15675E0F" w15:done="0"/>
+  <w15:commentEx w15:paraId="0A00BDD0" w15:paraIdParent="67E849F1" w15:done="0"/>
   <w15:commentEx w15:paraId="4F87449E" w15:done="0"/>
+  <w15:commentEx w15:paraId="684E4165" w15:paraIdParent="4F87449E" w15:done="0"/>
   <w15:commentEx w15:paraId="782D1340" w15:done="0"/>
+  <w15:commentEx w15:paraId="6B945A3A" w15:paraIdParent="782D1340" w15:done="0"/>
   <w15:commentEx w15:paraId="4B53F8EC" w15:done="0"/>
-  <w15:commentEx w15:paraId="650945E7" w15:done="0"/>
+  <w15:commentEx w15:paraId="23CBEDDA" w15:paraIdParent="4B53F8EC" w15:done="0"/>
   <w15:commentEx w15:paraId="60D45FEE" w15:done="0"/>
-  <w15:commentEx w15:paraId="657BDE4A" w15:done="0"/>
-  <w15:commentEx w15:paraId="5A967684" w15:done="0"/>
+  <w15:commentEx w15:paraId="1F174435" w15:paraIdParent="60D45FEE" w15:done="0"/>
   <w15:commentEx w15:paraId="191467D6" w15:done="0"/>
+  <w15:commentEx w15:paraId="448E4189" w15:paraIdParent="191467D6" w15:done="0"/>
   <w15:commentEx w15:paraId="40E9648D" w15:done="0"/>
+  <w15:commentEx w15:paraId="54E8DB16" w15:paraIdParent="40E9648D" w15:done="0"/>
   <w15:commentEx w15:paraId="2FCBDC8E" w15:done="0"/>
   <w15:commentEx w15:paraId="5CF08780" w15:done="0"/>
+  <w15:commentEx w15:paraId="61DA6106" w15:paraIdParent="5CF08780" w15:done="0"/>
 </w15:commentsEx>
 </file>
 
@@ -1482,7 +1398,7 @@
 </file>
 
 <file path=word/numbering.xml><?xml version="1.0" encoding="utf-8"?>
-<w:numbering xmlns:wpc="http://schemas.microsoft.com/office/word/2010/wordprocessingCanvas" xmlns:cx="http://schemas.microsoft.com/office/drawing/2014/chartex" xmlns:cx1="http://schemas.microsoft.com/office/drawing/2015/9/8/chartex" xmlns:cx2="http://schemas.microsoft.com/office/drawing/2015/10/21/chartex" xmlns:cx3="http://schemas.microsoft.com/office/drawing/2016/5/9/chartex" xmlns:cx4="http://schemas.microsoft.com/office/drawing/2016/5/10/chartex" xmlns:cx5="http://schemas.microsoft.com/office/drawing/2016/5/11/chartex" xmlns:cx6="http://schemas.microsoft.com/office/drawing/2016/5/12/chartex" xmlns:cx7="http://schemas.microsoft.com/office/drawing/2016/5/13/chartex" xmlns:cx8="http://schemas.microsoft.com/office/drawing/2016/5/14/chartex" xmlns:mc="http://schemas.openxmlformats.org/markup-compatibility/2006" xmlns:aink="http://schemas.microsoft.com/office/drawing/2016/ink" xmlns:am3d="http://schemas.microsoft.com/office/drawing/2017/model3d" xmlns:o="urn:schemas-microsoft-com:office:office" xmlns:r="http://schemas.openxmlformats.org/officeDocument/2006/relationships" xmlns:m="http://schemas.openxmlformats.org/officeDocument/2006/math" xmlns:v="urn:schemas-microsoft-com:vml" xmlns:wp14="http://schemas.microsoft.com/office/word/2010/wordprocessingDrawing" xmlns:wp="http://schemas.openxmlformats.org/drawingml/2006/wordprocessingDrawing" xmlns:w10="urn:schemas-microsoft-com:office:word" xmlns:w="http://schemas.openxmlformats.org/wordprocessingml/2006/main" xmlns:w14="http://schemas.microsoft.com/office/word/2010/wordml" xmlns:w15="http://schemas.microsoft.com/office/word/2012/wordml" xmlns:w16cid="http://schemas.microsoft.com/office/word/2016/wordml/cid" xmlns:w16se="http://schemas.microsoft.com/office/word/2015/wordml/symex" xmlns:wpg="http://schemas.microsoft.com/office/word/2010/wordprocessingGroup" xmlns:wpi="http://schemas.microsoft.com/office/word/2010/wordprocessingInk" xmlns:wne="http://schemas.microsoft.com/office/word/2006/wordml" xmlns:wps="http://schemas.microsoft.com/office/word/2010/wordprocessingShape" mc:Ignorable="w14 w15 w16se w16cid wp14">
+<w:numbering xmlns:wpc="http://schemas.microsoft.com/office/word/2010/wordprocessingCanvas" xmlns:cx="http://schemas.microsoft.com/office/drawing/2014/chartex" xmlns:cx1="http://schemas.microsoft.com/office/drawing/2015/9/8/chartex" xmlns:mc="http://schemas.openxmlformats.org/markup-compatibility/2006" xmlns:o="urn:schemas-microsoft-com:office:office" xmlns:r="http://schemas.openxmlformats.org/officeDocument/2006/relationships" xmlns:m="http://schemas.openxmlformats.org/officeDocument/2006/math" xmlns:v="urn:schemas-microsoft-com:vml" xmlns:wp14="http://schemas.microsoft.com/office/word/2010/wordprocessingDrawing" xmlns:wp="http://schemas.openxmlformats.org/drawingml/2006/wordprocessingDrawing" xmlns:w10="urn:schemas-microsoft-com:office:word" xmlns:w="http://schemas.openxmlformats.org/wordprocessingml/2006/main" xmlns:w14="http://schemas.microsoft.com/office/word/2010/wordml" xmlns:w15="http://schemas.microsoft.com/office/word/2012/wordml" xmlns:w16se="http://schemas.microsoft.com/office/word/2015/wordml/symex" xmlns:wpg="http://schemas.microsoft.com/office/word/2010/wordprocessingGroup" xmlns:wpi="http://schemas.microsoft.com/office/word/2010/wordprocessingInk" xmlns:wne="http://schemas.microsoft.com/office/word/2006/wordml" xmlns:wps="http://schemas.microsoft.com/office/word/2010/wordprocessingShape" mc:Ignorable="w14 w15 w16se wp14">
   <w:abstractNum w:abstractNumId="0" w15:restartNumberingAfterBreak="0">
     <w:nsid w:val="3E184C7C"/>
     <w:multiLevelType w:val="multilevel"/>
@@ -1960,15 +1876,18 @@
 </file>
 
 <file path=word/people.xml><?xml version="1.0" encoding="utf-8"?>
-<w15:people xmlns:wpc="http://schemas.microsoft.com/office/word/2010/wordprocessingCanvas" xmlns:cx="http://schemas.microsoft.com/office/drawing/2014/chartex" xmlns:cx1="http://schemas.microsoft.com/office/drawing/2015/9/8/chartex" xmlns:cx2="http://schemas.microsoft.com/office/drawing/2015/10/21/chartex" xmlns:cx3="http://schemas.microsoft.com/office/drawing/2016/5/9/chartex" xmlns:cx4="http://schemas.microsoft.com/office/drawing/2016/5/10/chartex" xmlns:cx5="http://schemas.microsoft.com/office/drawing/2016/5/11/chartex" xmlns:cx6="http://schemas.microsoft.com/office/drawing/2016/5/12/chartex" xmlns:cx7="http://schemas.microsoft.com/office/drawing/2016/5/13/chartex" xmlns:cx8="http://schemas.microsoft.com/office/drawing/2016/5/14/chartex" xmlns:mc="http://schemas.openxmlformats.org/markup-compatibility/2006" xmlns:aink="http://schemas.microsoft.com/office/drawing/2016/ink" xmlns:am3d="http://schemas.microsoft.com/office/drawing/2017/model3d" xmlns:o="urn:schemas-microsoft-com:office:office" xmlns:r="http://schemas.openxmlformats.org/officeDocument/2006/relationships" xmlns:m="http://schemas.openxmlformats.org/officeDocument/2006/math" xmlns:v="urn:schemas-microsoft-com:vml" xmlns:wp14="http://schemas.microsoft.com/office/word/2010/wordprocessingDrawing" xmlns:wp="http://schemas.openxmlformats.org/drawingml/2006/wordprocessingDrawing" xmlns:w10="urn:schemas-microsoft-com:office:word" xmlns:w="http://schemas.openxmlformats.org/wordprocessingml/2006/main" xmlns:w14="http://schemas.microsoft.com/office/word/2010/wordml" xmlns:w15="http://schemas.microsoft.com/office/word/2012/wordml" xmlns:w16cid="http://schemas.microsoft.com/office/word/2016/wordml/cid" xmlns:w16se="http://schemas.microsoft.com/office/word/2015/wordml/symex" xmlns:wpg="http://schemas.microsoft.com/office/word/2010/wordprocessingGroup" xmlns:wpi="http://schemas.microsoft.com/office/word/2010/wordprocessingInk" xmlns:wne="http://schemas.microsoft.com/office/word/2006/wordml" xmlns:wps="http://schemas.microsoft.com/office/word/2010/wordprocessingShape" mc:Ignorable="w14 w15 w16se w16cid wp14">
+<w15:people xmlns:wpc="http://schemas.microsoft.com/office/word/2010/wordprocessingCanvas" xmlns:cx="http://schemas.microsoft.com/office/drawing/2014/chartex" xmlns:cx1="http://schemas.microsoft.com/office/drawing/2015/9/8/chartex" xmlns:mc="http://schemas.openxmlformats.org/markup-compatibility/2006" xmlns:o="urn:schemas-microsoft-com:office:office" xmlns:r="http://schemas.openxmlformats.org/officeDocument/2006/relationships" xmlns:m="http://schemas.openxmlformats.org/officeDocument/2006/math" xmlns:v="urn:schemas-microsoft-com:vml" xmlns:wp14="http://schemas.microsoft.com/office/word/2010/wordprocessingDrawing" xmlns:wp="http://schemas.openxmlformats.org/drawingml/2006/wordprocessingDrawing" xmlns:w10="urn:schemas-microsoft-com:office:word" xmlns:w="http://schemas.openxmlformats.org/wordprocessingml/2006/main" xmlns:w14="http://schemas.microsoft.com/office/word/2010/wordml" xmlns:w15="http://schemas.microsoft.com/office/word/2012/wordml" xmlns:w16se="http://schemas.microsoft.com/office/word/2015/wordml/symex" xmlns:wpg="http://schemas.microsoft.com/office/word/2010/wordprocessingGroup" xmlns:wpi="http://schemas.microsoft.com/office/word/2010/wordprocessingInk" xmlns:wne="http://schemas.microsoft.com/office/word/2006/wordml" xmlns:wps="http://schemas.microsoft.com/office/word/2010/wordprocessingShape" mc:Ignorable="w14 w15 w16se wp14">
   <w15:person w15:author="Charnes Nell">
     <w15:presenceInfo w15:providerId="None" w15:userId="Charnes Nell"/>
+  </w15:person>
+  <w15:person w15:author="McKeahnie, Collin">
+    <w15:presenceInfo w15:providerId="AD" w15:userId="S-1-5-21-3116327230-3747694248-558935996-73041"/>
   </w15:person>
 </w15:people>
 </file>
 
 <file path=word/styles.xml><?xml version="1.0" encoding="utf-8"?>
-<w:styles xmlns:mc="http://schemas.openxmlformats.org/markup-compatibility/2006" xmlns:r="http://schemas.openxmlformats.org/officeDocument/2006/relationships" xmlns:w="http://schemas.openxmlformats.org/wordprocessingml/2006/main" xmlns:w14="http://schemas.microsoft.com/office/word/2010/wordml" xmlns:w15="http://schemas.microsoft.com/office/word/2012/wordml" xmlns:w16cid="http://schemas.microsoft.com/office/word/2016/wordml/cid" xmlns:w16se="http://schemas.microsoft.com/office/word/2015/wordml/symex" mc:Ignorable="w14 w15 w16se w16cid">
+<w:styles xmlns:mc="http://schemas.openxmlformats.org/markup-compatibility/2006" xmlns:r="http://schemas.openxmlformats.org/officeDocument/2006/relationships" xmlns:w="http://schemas.openxmlformats.org/wordprocessingml/2006/main" xmlns:w14="http://schemas.microsoft.com/office/word/2010/wordml" xmlns:w15="http://schemas.microsoft.com/office/word/2012/wordml" xmlns:w16se="http://schemas.microsoft.com/office/word/2015/wordml/symex" mc:Ignorable="w14 w15 w16se">
   <w:docDefaults>
     <w:rPrDefault>
       <w:rPr>
@@ -1984,7 +1903,7 @@
       </w:pPr>
     </w:pPrDefault>
   </w:docDefaults>
-  <w:latentStyles w:defLockedState="0" w:defUIPriority="99" w:defSemiHidden="0" w:defUnhideWhenUsed="0" w:defQFormat="0" w:count="375">
+  <w:latentStyles w:defLockedState="0" w:defUIPriority="99" w:defSemiHidden="0" w:defUnhideWhenUsed="0" w:defQFormat="0" w:count="371">
     <w:lsdException w:name="Normal" w:uiPriority="0" w:qFormat="1"/>
     <w:lsdException w:name="heading 1" w:uiPriority="9" w:qFormat="1"/>
     <w:lsdException w:name="heading 2" w:semiHidden="1" w:uiPriority="9" w:unhideWhenUsed="1" w:qFormat="1"/>
@@ -2356,10 +2275,6 @@
     <w:lsdException w:name="List Table 5 Dark Accent 6" w:uiPriority="50"/>
     <w:lsdException w:name="List Table 6 Colorful Accent 6" w:uiPriority="51"/>
     <w:lsdException w:name="List Table 7 Colorful Accent 6" w:uiPriority="52"/>
-    <w:lsdException w:name="Mention" w:semiHidden="1" w:unhideWhenUsed="1"/>
-    <w:lsdException w:name="Smart Hyperlink" w:semiHidden="1" w:unhideWhenUsed="1"/>
-    <w:lsdException w:name="Hashtag" w:semiHidden="1" w:unhideWhenUsed="1"/>
-    <w:lsdException w:name="Unresolved Mention" w:semiHidden="1" w:unhideWhenUsed="1"/>
   </w:latentStyles>
   <w:style w:type="paragraph" w:default="1" w:styleId="Normal">
     <w:name w:val="Normal"/>

</xml_diff>

<commit_message>
Final Draft waiting review
</commit_message>
<xml_diff>
--- a/Documentation/Inception Phase Status Assessment.docx
+++ b/Documentation/Inception Phase Status Assessment.docx
@@ -18,7 +18,10 @@
         <w:t>Inception Phase Status Assessment</w:t>
       </w:r>
     </w:p>
-    <w:p/>
+    <w:p>
+      <w:bookmarkStart w:id="0" w:name="_GoBack"/>
+      <w:bookmarkEnd w:id="0"/>
+    </w:p>
     <w:p>
       <w:pPr>
         <w:pStyle w:val="Heading2"/>
@@ -51,7 +54,7 @@
         </w:rPr>
         <w:t xml:space="preserve">It is a requirement of the project that the development team deliver several pieces of documentation related to the initial concept development. </w:t>
       </w:r>
-      <w:commentRangeStart w:id="0"/>
+      <w:commentRangeStart w:id="1"/>
       <w:r>
         <w:rPr>
           <w:rFonts w:cstheme="minorHAnsi"/>
@@ -64,12 +67,12 @@
         </w:rPr>
         <w:t>;</w:t>
       </w:r>
-      <w:commentRangeEnd w:id="0"/>
-      <w:r>
-        <w:rPr>
-          <w:rStyle w:val="CommentReference"/>
-        </w:rPr>
-        <w:commentReference w:id="0"/>
+      <w:commentRangeEnd w:id="1"/>
+      <w:r>
+        <w:rPr>
+          <w:rStyle w:val="CommentReference"/>
+        </w:rPr>
+        <w:commentReference w:id="1"/>
       </w:r>
     </w:p>
     <w:p>
@@ -85,7 +88,7 @@
           <w:lang w:eastAsia="en-AU"/>
         </w:rPr>
       </w:pPr>
-      <w:commentRangeStart w:id="1"/>
+      <w:commentRangeStart w:id="2"/>
       <w:r>
         <w:rPr>
           <w:rFonts w:eastAsia="Times New Roman" w:cstheme="minorHAnsi"/>
@@ -102,8 +105,8 @@
         </w:rPr>
         <w:t>defines</w:t>
       </w:r>
-      <w:commentRangeStart w:id="2"/>
       <w:commentRangeStart w:id="3"/>
+      <w:commentRangeStart w:id="4"/>
       <w:r>
         <w:rPr>
           <w:rFonts w:eastAsia="Times New Roman" w:cstheme="minorHAnsi"/>
@@ -112,7 +115,7 @@
         </w:rPr>
         <w:t xml:space="preserve"> </w:t>
       </w:r>
-      <w:commentRangeEnd w:id="2"/>
+      <w:commentRangeEnd w:id="3"/>
       <w:r>
         <w:rPr>
           <w:rStyle w:val="CommentReference"/>
@@ -120,14 +123,14 @@
           <w:sz w:val="22"/>
           <w:szCs w:val="22"/>
         </w:rPr>
-        <w:commentReference w:id="2"/>
-      </w:r>
-      <w:commentRangeEnd w:id="3"/>
-      <w:r>
-        <w:rPr>
-          <w:rStyle w:val="CommentReference"/>
-        </w:rPr>
         <w:commentReference w:id="3"/>
+      </w:r>
+      <w:commentRangeEnd w:id="4"/>
+      <w:r>
+        <w:rPr>
+          <w:rStyle w:val="CommentReference"/>
+        </w:rPr>
+        <w:commentReference w:id="4"/>
       </w:r>
       <w:r>
         <w:rPr>
@@ -214,8 +217,8 @@
         </w:rPr>
         <w:t xml:space="preserve">Risk List - </w:t>
       </w:r>
-      <w:commentRangeStart w:id="4"/>
       <w:commentRangeStart w:id="5"/>
+      <w:commentRangeStart w:id="6"/>
       <w:r>
         <w:rPr>
           <w:rFonts w:eastAsia="Times New Roman" w:cstheme="minorHAnsi"/>
@@ -224,7 +227,7 @@
         </w:rPr>
         <w:t>which indicates that issues we are aware of what can go wrong, and what we can do to avoid them.</w:t>
       </w:r>
-      <w:commentRangeEnd w:id="4"/>
+      <w:commentRangeEnd w:id="5"/>
       <w:r>
         <w:rPr>
           <w:rStyle w:val="CommentReference"/>
@@ -232,14 +235,14 @@
           <w:sz w:val="22"/>
           <w:szCs w:val="22"/>
         </w:rPr>
-        <w:commentReference w:id="4"/>
-      </w:r>
-      <w:commentRangeEnd w:id="5"/>
-      <w:r>
-        <w:rPr>
-          <w:rStyle w:val="CommentReference"/>
-        </w:rPr>
         <w:commentReference w:id="5"/>
+      </w:r>
+      <w:commentRangeEnd w:id="6"/>
+      <w:r>
+        <w:rPr>
+          <w:rStyle w:val="CommentReference"/>
+        </w:rPr>
+        <w:commentReference w:id="6"/>
       </w:r>
     </w:p>
     <w:p>
@@ -304,8 +307,8 @@
         </w:rPr>
         <w:t xml:space="preserve">Initial Project Plan - which </w:t>
       </w:r>
-      <w:commentRangeStart w:id="6"/>
       <w:commentRangeStart w:id="7"/>
+      <w:commentRangeStart w:id="8"/>
       <w:r>
         <w:rPr>
           <w:rFonts w:eastAsia="Times New Roman" w:cstheme="minorHAnsi"/>
@@ -314,19 +317,19 @@
         </w:rPr>
         <w:t>indicates roughly how we think</w:t>
       </w:r>
-      <w:commentRangeEnd w:id="6"/>
-      <w:r>
-        <w:rPr>
-          <w:rStyle w:val="CommentReference"/>
-        </w:rPr>
-        <w:commentReference w:id="6"/>
-      </w:r>
       <w:commentRangeEnd w:id="7"/>
       <w:r>
         <w:rPr>
           <w:rStyle w:val="CommentReference"/>
         </w:rPr>
         <w:commentReference w:id="7"/>
+      </w:r>
+      <w:commentRangeEnd w:id="8"/>
+      <w:r>
+        <w:rPr>
+          <w:rStyle w:val="CommentReference"/>
+        </w:rPr>
+        <w:commentReference w:id="8"/>
       </w:r>
       <w:r>
         <w:rPr>
@@ -366,8 +369,8 @@
         </w:rPr>
         <w:t xml:space="preserve"> the development team</w:t>
       </w:r>
-      <w:commentRangeStart w:id="8"/>
       <w:commentRangeStart w:id="9"/>
+      <w:commentRangeStart w:id="10"/>
       <w:r>
         <w:rPr>
           <w:rFonts w:eastAsia="Times New Roman" w:cstheme="minorHAnsi"/>
@@ -376,19 +379,19 @@
         </w:rPr>
         <w:t xml:space="preserve"> </w:t>
       </w:r>
-      <w:commentRangeEnd w:id="8"/>
-      <w:r>
-        <w:rPr>
-          <w:rStyle w:val="CommentReference"/>
-        </w:rPr>
-        <w:commentReference w:id="8"/>
-      </w:r>
       <w:commentRangeEnd w:id="9"/>
       <w:r>
         <w:rPr>
           <w:rStyle w:val="CommentReference"/>
         </w:rPr>
         <w:commentReference w:id="9"/>
+      </w:r>
+      <w:commentRangeEnd w:id="10"/>
+      <w:r>
+        <w:rPr>
+          <w:rStyle w:val="CommentReference"/>
+        </w:rPr>
+        <w:commentReference w:id="10"/>
       </w:r>
       <w:r>
         <w:rPr>
@@ -447,12 +450,12 @@
         </w:rPr>
         <w:t xml:space="preserve"> against the specific aims of the Inception Phase.</w:t>
       </w:r>
-      <w:commentRangeEnd w:id="1"/>
-      <w:r>
-        <w:rPr>
-          <w:rStyle w:val="CommentReference"/>
-        </w:rPr>
-        <w:commentReference w:id="1"/>
+      <w:commentRangeEnd w:id="2"/>
+      <w:r>
+        <w:rPr>
+          <w:rStyle w:val="CommentReference"/>
+        </w:rPr>
+        <w:commentReference w:id="2"/>
       </w:r>
     </w:p>
     <w:p>
@@ -464,15 +467,12 @@
       </w:r>
     </w:p>
     <w:p>
-      <w:bookmarkStart w:id="10" w:name="_Hlk509822099"/>
-      <w:r>
-        <w:t>A</w:t>
-      </w:r>
-      <w:r>
-        <w:t>t the very minimum, this project must deliver a playable mobile game.</w:t>
-      </w:r>
-      <w:commentRangeStart w:id="11"/>
+      <w:bookmarkStart w:id="11" w:name="_Hlk509822099"/>
+      <w:r>
+        <w:t>At the very minimum, this project must deliver a playable mobile game.</w:t>
+      </w:r>
       <w:commentRangeStart w:id="12"/>
+      <w:commentRangeStart w:id="13"/>
       <w:r>
         <w:t xml:space="preserve"> This </w:t>
       </w:r>
@@ -491,10 +491,24 @@
       <w:r>
         <w:t>A game that supports a single player, who is asked a series of questions and their answers are judged to be either correct or incorrect, would technically meet this goal. However, as outlined in the vision document, the proposed game has considerably more functionality</w:t>
       </w:r>
-      <w:commentRangeStart w:id="13"/>
+      <w:commentRangeStart w:id="14"/>
       <w:r>
         <w:t xml:space="preserve">. </w:t>
       </w:r>
+      <w:commentRangeEnd w:id="14"/>
+      <w:r>
+        <w:rPr>
+          <w:rStyle w:val="CommentReference"/>
+        </w:rPr>
+        <w:commentReference w:id="14"/>
+      </w:r>
+      <w:commentRangeEnd w:id="12"/>
+      <w:r>
+        <w:rPr>
+          <w:rStyle w:val="CommentReference"/>
+        </w:rPr>
+        <w:commentReference w:id="12"/>
+      </w:r>
       <w:commentRangeEnd w:id="13"/>
       <w:r>
         <w:rPr>
@@ -502,22 +516,8 @@
         </w:rPr>
         <w:commentReference w:id="13"/>
       </w:r>
-      <w:commentRangeEnd w:id="11"/>
-      <w:r>
-        <w:rPr>
-          <w:rStyle w:val="CommentReference"/>
-        </w:rPr>
-        <w:commentReference w:id="11"/>
-      </w:r>
-      <w:commentRangeEnd w:id="12"/>
-      <w:r>
-        <w:rPr>
-          <w:rStyle w:val="CommentReference"/>
-        </w:rPr>
-        <w:commentReference w:id="12"/>
-      </w:r>
-    </w:p>
-    <w:bookmarkEnd w:id="10"/>
+    </w:p>
+    <w:bookmarkEnd w:id="11"/>
     <w:p>
       <w:pPr>
         <w:pStyle w:val="Heading3"/>
@@ -527,7 +527,7 @@
       </w:r>
     </w:p>
     <w:p>
-      <w:bookmarkStart w:id="14" w:name="_Hlk509822454"/>
+      <w:bookmarkStart w:id="15" w:name="_Hlk509822454"/>
       <w:r>
         <w:t xml:space="preserve">It is </w:t>
       </w:r>
@@ -537,18 +537,11 @@
       <w:r>
         <w:t xml:space="preserve">that users of Let’s Quiz will be able to play against opponents from around the </w:t>
       </w:r>
-      <w:commentRangeStart w:id="15"/>
       <w:commentRangeStart w:id="16"/>
+      <w:commentRangeStart w:id="17"/>
       <w:r>
         <w:t>world</w:t>
       </w:r>
-      <w:commentRangeEnd w:id="15"/>
-      <w:r>
-        <w:rPr>
-          <w:rStyle w:val="CommentReference"/>
-        </w:rPr>
-        <w:commentReference w:id="15"/>
-      </w:r>
       <w:commentRangeEnd w:id="16"/>
       <w:r>
         <w:rPr>
@@ -556,11 +549,18 @@
         </w:rPr>
         <w:commentReference w:id="16"/>
       </w:r>
+      <w:commentRangeEnd w:id="17"/>
+      <w:r>
+        <w:rPr>
+          <w:rStyle w:val="CommentReference"/>
+        </w:rPr>
+        <w:commentReference w:id="17"/>
+      </w:r>
       <w:r>
         <w:t xml:space="preserve">. </w:t>
       </w:r>
-      <w:commentRangeStart w:id="17"/>
       <w:commentRangeStart w:id="18"/>
+      <w:commentRangeStart w:id="19"/>
       <w:r>
         <w:t>To do this games will be keep in a SQL database on our</w:t>
       </w:r>
@@ -588,13 +588,6 @@
       <w:r>
         <w:t>ed.</w:t>
       </w:r>
-      <w:commentRangeEnd w:id="17"/>
-      <w:r>
-        <w:rPr>
-          <w:rStyle w:val="CommentReference"/>
-        </w:rPr>
-        <w:commentReference w:id="17"/>
-      </w:r>
       <w:commentRangeEnd w:id="18"/>
       <w:r>
         <w:rPr>
@@ -602,11 +595,18 @@
         </w:rPr>
         <w:commentReference w:id="18"/>
       </w:r>
+      <w:commentRangeEnd w:id="19"/>
+      <w:r>
+        <w:rPr>
+          <w:rStyle w:val="CommentReference"/>
+        </w:rPr>
+        <w:commentReference w:id="19"/>
+      </w:r>
       <w:r>
         <w:t xml:space="preserve"> </w:t>
       </w:r>
     </w:p>
-    <w:bookmarkEnd w:id="14"/>
+    <w:bookmarkEnd w:id="15"/>
     <w:p>
       <w:pPr>
         <w:pStyle w:val="Heading3"/>
@@ -630,25 +630,18 @@
       </w:r>
     </w:p>
     <w:p>
-      <w:bookmarkStart w:id="19" w:name="_Hlk509823046"/>
+      <w:bookmarkStart w:id="20" w:name="_Hlk509823046"/>
       <w:r>
         <w:t xml:space="preserve">To allow for multiplayer functionality each device would have to have a unique name, it is </w:t>
       </w:r>
       <w:r>
         <w:t xml:space="preserve">the development team’s </w:t>
       </w:r>
-      <w:commentRangeStart w:id="20"/>
       <w:commentRangeStart w:id="21"/>
+      <w:commentRangeStart w:id="22"/>
       <w:r>
         <w:t xml:space="preserve">aim </w:t>
       </w:r>
-      <w:commentRangeEnd w:id="20"/>
-      <w:r>
-        <w:rPr>
-          <w:rStyle w:val="CommentReference"/>
-        </w:rPr>
-        <w:commentReference w:id="20"/>
-      </w:r>
       <w:commentRangeEnd w:id="21"/>
       <w:r>
         <w:rPr>
@@ -656,11 +649,18 @@
         </w:rPr>
         <w:commentReference w:id="21"/>
       </w:r>
+      <w:commentRangeEnd w:id="22"/>
+      <w:r>
+        <w:rPr>
+          <w:rStyle w:val="CommentReference"/>
+        </w:rPr>
+        <w:commentReference w:id="22"/>
+      </w:r>
       <w:r>
         <w:t xml:space="preserve">to extend that to a user account where the user can select a username and sign in with their existing Facebook or Google Play accounts. </w:t>
       </w:r>
     </w:p>
-    <w:bookmarkEnd w:id="19"/>
+    <w:bookmarkEnd w:id="20"/>
     <w:p>
       <w:pPr>
         <w:pStyle w:val="Heading3"/>
@@ -670,36 +670,30 @@
       </w:r>
     </w:p>
     <w:p>
-      <w:bookmarkStart w:id="22" w:name="_Hlk509823508"/>
-      <w:r>
-        <w:t xml:space="preserve">To alert users when it is the turn </w:t>
-      </w:r>
-      <w:r>
-        <w:t xml:space="preserve">the development team intends to implement </w:t>
-      </w:r>
-      <w:proofErr w:type="gramStart"/>
-      <w:r>
-        <w:t>a</w:t>
-      </w:r>
-      <w:r>
-        <w:t xml:space="preserve"> to</w:t>
-      </w:r>
-      <w:proofErr w:type="gramEnd"/>
-      <w:r>
-        <w:t xml:space="preserve"> have a push notification system in place, </w:t>
-      </w:r>
-      <w:commentRangeStart w:id="23"/>
+      <w:bookmarkStart w:id="23" w:name="_Hlk509823508"/>
+      <w:r>
+        <w:t>To alert users when it is the</w:t>
+      </w:r>
+      <w:r>
+        <w:t>ir</w:t>
+      </w:r>
+      <w:r>
+        <w:t xml:space="preserve"> turn </w:t>
+      </w:r>
+      <w:r>
+        <w:t>the developmen</w:t>
+      </w:r>
+      <w:r>
+        <w:t>t team intends to implement</w:t>
+      </w:r>
+      <w:r>
+        <w:t xml:space="preserve"> a push notification system, </w:t>
+      </w:r>
       <w:commentRangeStart w:id="24"/>
+      <w:commentRangeStart w:id="25"/>
       <w:r>
         <w:t xml:space="preserve">our </w:t>
       </w:r>
-      <w:commentRangeEnd w:id="23"/>
-      <w:r>
-        <w:rPr>
-          <w:rStyle w:val="CommentReference"/>
-        </w:rPr>
-        <w:commentReference w:id="23"/>
-      </w:r>
       <w:commentRangeEnd w:id="24"/>
       <w:r>
         <w:rPr>
@@ -707,10 +701,17 @@
         </w:rPr>
         <w:commentReference w:id="24"/>
       </w:r>
+      <w:commentRangeEnd w:id="25"/>
+      <w:r>
+        <w:rPr>
+          <w:rStyle w:val="CommentReference"/>
+        </w:rPr>
+        <w:commentReference w:id="25"/>
+      </w:r>
       <w:r>
         <w:t>intention is to use Firebase for this purpose.</w:t>
       </w:r>
-      <w:bookmarkEnd w:id="22"/>
+      <w:bookmarkEnd w:id="23"/>
       <w:r>
         <w:t xml:space="preserve"> </w:t>
       </w:r>
@@ -725,7 +726,7 @@
     </w:p>
     <w:p>
       <w:r>
-        <w:t>TBA – requires iteration plan 2</w:t>
+        <w:t xml:space="preserve">To date the development team have had no reportable issues. </w:t>
       </w:r>
     </w:p>
     <w:p>
@@ -738,7 +739,82 @@
     </w:p>
     <w:p>
       <w:r>
-        <w:t>TBA – will use Aarons risk list</w:t>
+        <w:t xml:space="preserve">Further explanation of each </w:t>
+      </w:r>
+      <w:r>
+        <w:t xml:space="preserve">risk </w:t>
+      </w:r>
+      <w:r>
+        <w:t>can be found in the</w:t>
+      </w:r>
+      <w:r>
+        <w:t xml:space="preserve"> Risk </w:t>
+      </w:r>
+      <w:r>
+        <w:t>Log</w:t>
+      </w:r>
+      <w:r>
+        <w:t>.</w:t>
+      </w:r>
+    </w:p>
+    <w:p>
+      <w:pPr>
+        <w:pStyle w:val="Heading4"/>
+      </w:pPr>
+      <w:r>
+        <w:t>Server Failure</w:t>
+      </w:r>
+    </w:p>
+    <w:p>
+      <w:pPr>
+        <w:rPr>
+          <w:lang w:eastAsia="en-AU"/>
+        </w:rPr>
+      </w:pPr>
+      <w:r>
+        <w:rPr>
+          <w:lang w:eastAsia="en-AU"/>
+        </w:rPr>
+        <w:t>Let’s Quiz</w:t>
+      </w:r>
+      <w:r>
+        <w:rPr>
+          <w:lang w:eastAsia="en-AU"/>
+        </w:rPr>
+        <w:t xml:space="preserve"> requires a server to allow gameplay between devices. </w:t>
+      </w:r>
+      <w:r>
+        <w:rPr>
+          <w:lang w:eastAsia="en-AU"/>
+        </w:rPr>
+        <w:t xml:space="preserve">If the server was to fail or become overwhelmed the application would fail. To mitigate this risk the development team have engaged </w:t>
+      </w:r>
+      <w:proofErr w:type="spellStart"/>
+      <w:r>
+        <w:rPr>
+          <w:lang w:eastAsia="en-AU"/>
+        </w:rPr>
+        <w:t>Hostinger</w:t>
+      </w:r>
+      <w:proofErr w:type="spellEnd"/>
+      <w:r>
+        <w:rPr>
+          <w:lang w:eastAsia="en-AU"/>
+        </w:rPr>
+        <w:t xml:space="preserve"> a globally recognised name in server hosting. </w:t>
+      </w:r>
+    </w:p>
+    <w:p>
+      <w:pPr>
+        <w:pStyle w:val="Heading4"/>
+      </w:pPr>
+      <w:r>
+        <w:t>Shortcomings in the team knowledge base</w:t>
+      </w:r>
+    </w:p>
+    <w:p>
+      <w:r>
+        <w:t xml:space="preserve">It is a concern that the scope of the project may reach beyond the skillset of the development team. All members of the Let’s Quiz design team are committed to both the project and personal development so the chance to learn and develop will be embraced. Furthermore the Let’s Quiz design team are supported by Charles Sturt University and can draw on their considerable knowledge base if necessary. </w:t>
       </w:r>
     </w:p>
     <w:p>
@@ -750,8 +826,6 @@
       </w:r>
     </w:p>
     <w:p>
-      <w:bookmarkStart w:id="25" w:name="_GoBack"/>
-      <w:bookmarkEnd w:id="25"/>
       <w:r>
         <w:t xml:space="preserve">At this stage </w:t>
       </w:r>
@@ -831,6 +905,520 @@
         <w:t xml:space="preserve">have completed the deliverable outcome of Assessment 2: LCOM and each team member is working towards achieving the other deliverables. </w:t>
       </w:r>
     </w:p>
+    <w:p>
+      <w:r>
+        <w:t xml:space="preserve">Further explanation of each deliverable outcome can be found in the vision document. </w:t>
+      </w:r>
+    </w:p>
+    <w:tbl>
+      <w:tblPr>
+        <w:tblStyle w:val="TableGrid"/>
+        <w:tblW w:w="0" w:type="auto"/>
+        <w:tblLook w:val="04A0" w:firstRow="1" w:lastRow="0" w:firstColumn="1" w:lastColumn="0" w:noHBand="0" w:noVBand="1"/>
+      </w:tblPr>
+      <w:tblGrid>
+        <w:gridCol w:w="2547"/>
+        <w:gridCol w:w="1616"/>
+        <w:gridCol w:w="2254"/>
+      </w:tblGrid>
+      <w:tr>
+        <w:tc>
+          <w:tcPr>
+            <w:tcW w:w="2547" w:type="dxa"/>
+          </w:tcPr>
+          <w:p>
+            <w:pPr>
+              <w:rPr>
+                <w:b/>
+              </w:rPr>
+            </w:pPr>
+            <w:r>
+              <w:rPr>
+                <w:b/>
+              </w:rPr>
+              <w:t>Deliverable Outcome</w:t>
+            </w:r>
+          </w:p>
+        </w:tc>
+        <w:tc>
+          <w:tcPr>
+            <w:tcW w:w="1616" w:type="dxa"/>
+          </w:tcPr>
+          <w:p>
+            <w:pPr>
+              <w:rPr>
+                <w:b/>
+              </w:rPr>
+            </w:pPr>
+            <w:r>
+              <w:rPr>
+                <w:b/>
+              </w:rPr>
+              <w:t>Current Status</w:t>
+            </w:r>
+          </w:p>
+        </w:tc>
+        <w:tc>
+          <w:tcPr>
+            <w:tcW w:w="2254" w:type="dxa"/>
+          </w:tcPr>
+          <w:p>
+            <w:pPr>
+              <w:rPr>
+                <w:b/>
+              </w:rPr>
+            </w:pPr>
+            <w:r>
+              <w:rPr>
+                <w:b/>
+              </w:rPr>
+              <w:t>Expected Completion</w:t>
+            </w:r>
+          </w:p>
+        </w:tc>
+      </w:tr>
+      <w:tr>
+        <w:tc>
+          <w:tcPr>
+            <w:tcW w:w="2547" w:type="dxa"/>
+          </w:tcPr>
+          <w:p>
+            <w:r>
+              <w:t xml:space="preserve">Playable </w:t>
+            </w:r>
+            <w:commentRangeStart w:id="33"/>
+            <w:commentRangeStart w:id="34"/>
+            <w:r>
+              <w:t>Quiz Game</w:t>
+            </w:r>
+            <w:commentRangeEnd w:id="33"/>
+            <w:r>
+              <w:rPr>
+                <w:rStyle w:val="CommentReference"/>
+              </w:rPr>
+              <w:commentReference w:id="33"/>
+            </w:r>
+            <w:commentRangeEnd w:id="34"/>
+            <w:r>
+              <w:rPr>
+                <w:rStyle w:val="CommentReference"/>
+              </w:rPr>
+              <w:commentReference w:id="34"/>
+            </w:r>
+          </w:p>
+        </w:tc>
+        <w:tc>
+          <w:tcPr>
+            <w:tcW w:w="1616" w:type="dxa"/>
+          </w:tcPr>
+          <w:p>
+            <w:r>
+              <w:t>Complete</w:t>
+            </w:r>
+          </w:p>
+        </w:tc>
+        <w:tc>
+          <w:tcPr>
+            <w:tcW w:w="2254" w:type="dxa"/>
+          </w:tcPr>
+          <w:p>
+            <w:r>
+              <w:t>April 2018</w:t>
+            </w:r>
+          </w:p>
+        </w:tc>
+      </w:tr>
+      <w:tr>
+        <w:tc>
+          <w:tcPr>
+            <w:tcW w:w="2547" w:type="dxa"/>
+          </w:tcPr>
+          <w:p>
+            <w:r>
+              <w:t>Question pool that can be updated by users</w:t>
+            </w:r>
+          </w:p>
+        </w:tc>
+        <w:tc>
+          <w:tcPr>
+            <w:tcW w:w="1616" w:type="dxa"/>
+          </w:tcPr>
+          <w:p>
+            <w:r>
+              <w:t>In progress</w:t>
+            </w:r>
+          </w:p>
+        </w:tc>
+        <w:tc>
+          <w:tcPr>
+            <w:tcW w:w="2254" w:type="dxa"/>
+          </w:tcPr>
+          <w:p>
+            <w:r>
+              <w:t>July 2018</w:t>
+            </w:r>
+          </w:p>
+        </w:tc>
+      </w:tr>
+      <w:tr>
+        <w:tc>
+          <w:tcPr>
+            <w:tcW w:w="2547" w:type="dxa"/>
+          </w:tcPr>
+          <w:p>
+            <w:r>
+              <w:t>Multiplayer Quiz Game</w:t>
+            </w:r>
+          </w:p>
+        </w:tc>
+        <w:tc>
+          <w:tcPr>
+            <w:tcW w:w="1616" w:type="dxa"/>
+          </w:tcPr>
+          <w:p>
+            <w:r>
+              <w:t>In progress</w:t>
+            </w:r>
+          </w:p>
+        </w:tc>
+        <w:tc>
+          <w:tcPr>
+            <w:tcW w:w="2254" w:type="dxa"/>
+          </w:tcPr>
+          <w:p>
+            <w:r>
+              <w:t>July 2018</w:t>
+            </w:r>
+          </w:p>
+        </w:tc>
+      </w:tr>
+      <w:tr>
+        <w:tc>
+          <w:tcPr>
+            <w:tcW w:w="2547" w:type="dxa"/>
+          </w:tcPr>
+          <w:p>
+            <w:r>
+              <w:t xml:space="preserve">Allow user to have multiple games running simultaneously </w:t>
+            </w:r>
+          </w:p>
+        </w:tc>
+        <w:tc>
+          <w:tcPr>
+            <w:tcW w:w="1616" w:type="dxa"/>
+          </w:tcPr>
+          <w:p>
+            <w:r>
+              <w:t>Not started</w:t>
+            </w:r>
+          </w:p>
+        </w:tc>
+        <w:tc>
+          <w:tcPr>
+            <w:tcW w:w="2254" w:type="dxa"/>
+          </w:tcPr>
+          <w:p>
+            <w:r>
+              <w:t>July 2018</w:t>
+            </w:r>
+          </w:p>
+        </w:tc>
+      </w:tr>
+      <w:tr>
+        <w:tc>
+          <w:tcPr>
+            <w:tcW w:w="2547" w:type="dxa"/>
+          </w:tcPr>
+          <w:p>
+            <w:r>
+              <w:t>Have users play multiple rounds against each other making up a complete game</w:t>
+            </w:r>
+          </w:p>
+        </w:tc>
+        <w:tc>
+          <w:tcPr>
+            <w:tcW w:w="1616" w:type="dxa"/>
+          </w:tcPr>
+          <w:p>
+            <w:r>
+              <w:t>Not started</w:t>
+            </w:r>
+          </w:p>
+        </w:tc>
+        <w:tc>
+          <w:tcPr>
+            <w:tcW w:w="2254" w:type="dxa"/>
+          </w:tcPr>
+          <w:p>
+            <w:r>
+              <w:t>July 2018</w:t>
+            </w:r>
+          </w:p>
+        </w:tc>
+      </w:tr>
+      <w:tr>
+        <w:tc>
+          <w:tcPr>
+            <w:tcW w:w="2547" w:type="dxa"/>
+          </w:tcPr>
+          <w:p>
+            <w:r>
+              <w:t xml:space="preserve">Link Let’s Quiz with popular social media platforms </w:t>
+            </w:r>
+          </w:p>
+        </w:tc>
+        <w:tc>
+          <w:tcPr>
+            <w:tcW w:w="1616" w:type="dxa"/>
+          </w:tcPr>
+          <w:p>
+            <w:r>
+              <w:t>Not started</w:t>
+            </w:r>
+          </w:p>
+        </w:tc>
+        <w:tc>
+          <w:tcPr>
+            <w:tcW w:w="2254" w:type="dxa"/>
+          </w:tcPr>
+          <w:p>
+            <w:r>
+              <w:t>September 2018</w:t>
+            </w:r>
+          </w:p>
+        </w:tc>
+      </w:tr>
+      <w:tr>
+        <w:tc>
+          <w:tcPr>
+            <w:tcW w:w="2547" w:type="dxa"/>
+          </w:tcPr>
+          <w:p>
+            <w:proofErr w:type="spellStart"/>
+            <w:r>
+              <w:t>Notifiy</w:t>
+            </w:r>
+            <w:proofErr w:type="spellEnd"/>
+            <w:r>
+              <w:t xml:space="preserve"> users when it is their turn to ensure faster game play</w:t>
+            </w:r>
+          </w:p>
+        </w:tc>
+        <w:tc>
+          <w:tcPr>
+            <w:tcW w:w="1616" w:type="dxa"/>
+          </w:tcPr>
+          <w:p>
+            <w:r>
+              <w:t>Not started</w:t>
+            </w:r>
+          </w:p>
+        </w:tc>
+        <w:tc>
+          <w:tcPr>
+            <w:tcW w:w="2254" w:type="dxa"/>
+          </w:tcPr>
+          <w:p>
+            <w:r>
+              <w:t>September 2018</w:t>
+            </w:r>
+          </w:p>
+        </w:tc>
+      </w:tr>
+      <w:tr>
+        <w:tc>
+          <w:tcPr>
+            <w:tcW w:w="2547" w:type="dxa"/>
+          </w:tcPr>
+          <w:p>
+            <w:r>
+              <w:lastRenderedPageBreak/>
+              <w:t>Ability for users to vote on questions they like or do not</w:t>
+            </w:r>
+          </w:p>
+        </w:tc>
+        <w:tc>
+          <w:tcPr>
+            <w:tcW w:w="1616" w:type="dxa"/>
+          </w:tcPr>
+          <w:p>
+            <w:r>
+              <w:t>Not started</w:t>
+            </w:r>
+          </w:p>
+        </w:tc>
+        <w:tc>
+          <w:tcPr>
+            <w:tcW w:w="2254" w:type="dxa"/>
+          </w:tcPr>
+          <w:p>
+            <w:r>
+              <w:t>September 2018</w:t>
+            </w:r>
+          </w:p>
+        </w:tc>
+      </w:tr>
+      <w:tr>
+        <w:tc>
+          <w:tcPr>
+            <w:tcW w:w="2547" w:type="dxa"/>
+          </w:tcPr>
+          <w:p>
+            <w:r>
+              <w:t>Global Score board containing all users</w:t>
+            </w:r>
+          </w:p>
+        </w:tc>
+        <w:tc>
+          <w:tcPr>
+            <w:tcW w:w="1616" w:type="dxa"/>
+          </w:tcPr>
+          <w:p>
+            <w:r>
+              <w:t>Not started</w:t>
+            </w:r>
+          </w:p>
+        </w:tc>
+        <w:tc>
+          <w:tcPr>
+            <w:tcW w:w="2254" w:type="dxa"/>
+          </w:tcPr>
+          <w:p>
+            <w:r>
+              <w:t>September 2018</w:t>
+            </w:r>
+          </w:p>
+        </w:tc>
+      </w:tr>
+      <w:tr>
+        <w:tc>
+          <w:tcPr>
+            <w:tcW w:w="2547" w:type="dxa"/>
+          </w:tcPr>
+          <w:p>
+            <w:r>
+              <w:t>Polished game, globally available</w:t>
+            </w:r>
+          </w:p>
+        </w:tc>
+        <w:tc>
+          <w:tcPr>
+            <w:tcW w:w="1616" w:type="dxa"/>
+          </w:tcPr>
+          <w:p>
+            <w:r>
+              <w:t>Not started</w:t>
+            </w:r>
+          </w:p>
+        </w:tc>
+        <w:tc>
+          <w:tcPr>
+            <w:tcW w:w="2254" w:type="dxa"/>
+          </w:tcPr>
+          <w:p>
+            <w:r>
+              <w:t>September 2018</w:t>
+            </w:r>
+          </w:p>
+        </w:tc>
+      </w:tr>
+      <w:tr>
+        <w:tc>
+          <w:tcPr>
+            <w:tcW w:w="2547" w:type="dxa"/>
+          </w:tcPr>
+          <w:p>
+            <w:r>
+              <w:t xml:space="preserve">Multiple categories of questions </w:t>
+            </w:r>
+          </w:p>
+        </w:tc>
+        <w:tc>
+          <w:tcPr>
+            <w:tcW w:w="1616" w:type="dxa"/>
+          </w:tcPr>
+          <w:p>
+            <w:r>
+              <w:t>Not in scope</w:t>
+            </w:r>
+          </w:p>
+        </w:tc>
+        <w:tc>
+          <w:tcPr>
+            <w:tcW w:w="2254" w:type="dxa"/>
+          </w:tcPr>
+          <w:p>
+            <w:r>
+              <w:t>TBA</w:t>
+            </w:r>
+          </w:p>
+        </w:tc>
+      </w:tr>
+      <w:tr>
+        <w:tc>
+          <w:tcPr>
+            <w:tcW w:w="2547" w:type="dxa"/>
+          </w:tcPr>
+          <w:p>
+            <w:r>
+              <w:t>Picture based questions</w:t>
+            </w:r>
+          </w:p>
+        </w:tc>
+        <w:tc>
+          <w:tcPr>
+            <w:tcW w:w="1616" w:type="dxa"/>
+          </w:tcPr>
+          <w:p>
+            <w:r>
+              <w:t>Not in scope</w:t>
+            </w:r>
+          </w:p>
+        </w:tc>
+        <w:tc>
+          <w:tcPr>
+            <w:tcW w:w="2254" w:type="dxa"/>
+          </w:tcPr>
+          <w:p>
+            <w:r>
+              <w:t>TBA</w:t>
+            </w:r>
+          </w:p>
+        </w:tc>
+      </w:tr>
+      <w:tr>
+        <w:tc>
+          <w:tcPr>
+            <w:tcW w:w="2547" w:type="dxa"/>
+          </w:tcPr>
+          <w:p>
+            <w:r>
+              <w:t xml:space="preserve">Allow for user input as an answer </w:t>
+            </w:r>
+          </w:p>
+        </w:tc>
+        <w:tc>
+          <w:tcPr>
+            <w:tcW w:w="1616" w:type="dxa"/>
+          </w:tcPr>
+          <w:p>
+            <w:r>
+              <w:t>Not in scope</w:t>
+            </w:r>
+          </w:p>
+        </w:tc>
+        <w:tc>
+          <w:tcPr>
+            <w:tcW w:w="2254" w:type="dxa"/>
+          </w:tcPr>
+          <w:p>
+            <w:r>
+              <w:t>TBA</w:t>
+            </w:r>
+          </w:p>
+        </w:tc>
+      </w:tr>
+    </w:tbl>
     <w:p/>
     <w:p/>
     <w:sectPr>
@@ -845,7 +1433,7 @@
 
 <file path=word/comments.xml><?xml version="1.0" encoding="utf-8"?>
 <w:comments xmlns:wpc="http://schemas.microsoft.com/office/word/2010/wordprocessingCanvas" xmlns:cx="http://schemas.microsoft.com/office/drawing/2014/chartex" xmlns:cx1="http://schemas.microsoft.com/office/drawing/2015/9/8/chartex" xmlns:mc="http://schemas.openxmlformats.org/markup-compatibility/2006" xmlns:o="urn:schemas-microsoft-com:office:office" xmlns:r="http://schemas.openxmlformats.org/officeDocument/2006/relationships" xmlns:m="http://schemas.openxmlformats.org/officeDocument/2006/math" xmlns:v="urn:schemas-microsoft-com:vml" xmlns:wp14="http://schemas.microsoft.com/office/word/2010/wordprocessingDrawing" xmlns:wp="http://schemas.openxmlformats.org/drawingml/2006/wordprocessingDrawing" xmlns:w10="urn:schemas-microsoft-com:office:word" xmlns:w="http://schemas.openxmlformats.org/wordprocessingml/2006/main" xmlns:w14="http://schemas.microsoft.com/office/word/2010/wordml" xmlns:w15="http://schemas.microsoft.com/office/word/2012/wordml" xmlns:w16se="http://schemas.microsoft.com/office/word/2015/wordml/symex" xmlns:wpg="http://schemas.microsoft.com/office/word/2010/wordprocessingGroup" xmlns:wpi="http://schemas.microsoft.com/office/word/2010/wordprocessingInk" xmlns:wne="http://schemas.microsoft.com/office/word/2006/wordml" xmlns:wps="http://schemas.microsoft.com/office/word/2010/wordprocessingShape" mc:Ignorable="w14 w15 w16se wp14">
-  <w:comment w:id="0" w:author="Charnes Nell" w:date="2018-03-26T10:35:00Z" w:initials="CN">
+  <w:comment w:id="1" w:author="Charnes Nell" w:date="2018-03-26T10:35:00Z" w:initials="CN">
     <w:p>
       <w:pPr>
         <w:pStyle w:val="CommentText"/>
@@ -861,7 +1449,7 @@
       </w:r>
     </w:p>
   </w:comment>
-  <w:comment w:id="2" w:author="Charnes Nell" w:date="2018-03-26T09:49:00Z" w:initials="CN">
+  <w:comment w:id="3" w:author="Charnes Nell" w:date="2018-03-26T09:49:00Z" w:initials="CN">
     <w:p>
       <w:pPr>
         <w:pStyle w:val="CommentText"/>
@@ -877,7 +1465,7 @@
       </w:r>
     </w:p>
   </w:comment>
-  <w:comment w:id="3" w:author="McKeahnie, Collin" w:date="2018-03-26T10:54:00Z" w:initials="MC">
+  <w:comment w:id="4" w:author="McKeahnie, Collin" w:date="2018-03-26T10:54:00Z" w:initials="MC">
     <w:p>
       <w:pPr>
         <w:pStyle w:val="CommentText"/>
@@ -895,7 +1483,7 @@
       <w:proofErr w:type="gramEnd"/>
     </w:p>
   </w:comment>
-  <w:comment w:id="4" w:author="Charnes Nell" w:date="2018-03-26T09:51:00Z" w:initials="CN">
+  <w:comment w:id="5" w:author="Charnes Nell" w:date="2018-03-26T09:51:00Z" w:initials="CN">
     <w:p>
       <w:pPr>
         <w:pStyle w:val="CommentText"/>
@@ -911,7 +1499,7 @@
       </w:r>
     </w:p>
   </w:comment>
-  <w:comment w:id="5" w:author="McKeahnie, Collin" w:date="2018-03-26T10:55:00Z" w:initials="MC">
+  <w:comment w:id="6" w:author="McKeahnie, Collin" w:date="2018-03-26T10:55:00Z" w:initials="MC">
     <w:p>
       <w:pPr>
         <w:pStyle w:val="CommentText"/>
@@ -929,7 +1517,7 @@
       <w:proofErr w:type="gramEnd"/>
     </w:p>
   </w:comment>
-  <w:comment w:id="6" w:author="Charnes Nell" w:date="2018-03-26T09:57:00Z" w:initials="CN">
+  <w:comment w:id="7" w:author="Charnes Nell" w:date="2018-03-26T09:57:00Z" w:initials="CN">
     <w:p>
       <w:pPr>
         <w:pStyle w:val="CommentText"/>
@@ -950,7 +1538,7 @@
       <w:proofErr w:type="gramEnd"/>
     </w:p>
   </w:comment>
-  <w:comment w:id="7" w:author="McKeahnie, Collin" w:date="2018-03-26T10:55:00Z" w:initials="MC">
+  <w:comment w:id="8" w:author="McKeahnie, Collin" w:date="2018-03-26T10:55:00Z" w:initials="MC">
     <w:p>
       <w:pPr>
         <w:pStyle w:val="CommentText"/>
@@ -968,7 +1556,7 @@
       <w:proofErr w:type="gramEnd"/>
     </w:p>
   </w:comment>
-  <w:comment w:id="8" w:author="Charnes Nell" w:date="2018-03-26T10:36:00Z" w:initials="CN">
+  <w:comment w:id="9" w:author="Charnes Nell" w:date="2018-03-26T10:36:00Z" w:initials="CN">
     <w:p>
       <w:pPr>
         <w:pStyle w:val="CommentText"/>
@@ -984,7 +1572,7 @@
       </w:r>
     </w:p>
   </w:comment>
-  <w:comment w:id="9" w:author="McKeahnie, Collin" w:date="2018-03-26T10:56:00Z" w:initials="MC">
+  <w:comment w:id="10" w:author="McKeahnie, Collin" w:date="2018-03-26T10:56:00Z" w:initials="MC">
     <w:p>
       <w:pPr>
         <w:pStyle w:val="CommentText"/>
@@ -1002,7 +1590,7 @@
       <w:proofErr w:type="gramEnd"/>
     </w:p>
   </w:comment>
-  <w:comment w:id="1" w:author="Charnes Nell" w:date="2018-03-26T09:54:00Z" w:initials="CN">
+  <w:comment w:id="2" w:author="Charnes Nell" w:date="2018-03-26T09:54:00Z" w:initials="CN">
     <w:p>
       <w:pPr>
         <w:pStyle w:val="CommentText"/>
@@ -1018,7 +1606,7 @@
       </w:r>
     </w:p>
   </w:comment>
-  <w:comment w:id="13" w:author="Charnes Nell" w:date="2018-03-26T10:02:00Z" w:initials="CN">
+  <w:comment w:id="14" w:author="Charnes Nell" w:date="2018-03-26T10:02:00Z" w:initials="CN">
     <w:p>
       <w:pPr>
         <w:pStyle w:val="CommentText"/>
@@ -1034,7 +1622,7 @@
       </w:r>
     </w:p>
   </w:comment>
-  <w:comment w:id="11" w:author="Charnes Nell" w:date="2018-03-26T10:09:00Z" w:initials="CN">
+  <w:comment w:id="12" w:author="Charnes Nell" w:date="2018-03-26T10:09:00Z" w:initials="CN">
     <w:p>
       <w:r>
         <w:rPr>
@@ -1047,7 +1635,7 @@
       </w:r>
     </w:p>
   </w:comment>
-  <w:comment w:id="12" w:author="McKeahnie, Collin" w:date="2018-03-26T11:00:00Z" w:initials="MC">
+  <w:comment w:id="13" w:author="McKeahnie, Collin" w:date="2018-03-26T11:00:00Z" w:initials="MC">
     <w:p>
       <w:pPr>
         <w:pStyle w:val="CommentText"/>
@@ -1063,7 +1651,7 @@
       </w:r>
     </w:p>
   </w:comment>
-  <w:comment w:id="15" w:author="Charnes Nell" w:date="2018-03-26T10:13:00Z" w:initials="CN">
+  <w:comment w:id="16" w:author="Charnes Nell" w:date="2018-03-26T10:13:00Z" w:initials="CN">
     <w:p>
       <w:pPr>
         <w:pStyle w:val="CommentText"/>
@@ -1079,7 +1667,7 @@
       </w:r>
     </w:p>
   </w:comment>
-  <w:comment w:id="16" w:author="McKeahnie, Collin" w:date="2018-03-26T11:02:00Z" w:initials="MC">
+  <w:comment w:id="17" w:author="McKeahnie, Collin" w:date="2018-03-26T11:02:00Z" w:initials="MC">
     <w:p>
       <w:pPr>
         <w:pStyle w:val="CommentText"/>
@@ -1095,7 +1683,7 @@
       </w:r>
     </w:p>
   </w:comment>
-  <w:comment w:id="17" w:author="Charnes Nell" w:date="2018-03-26T10:19:00Z" w:initials="CN">
+  <w:comment w:id="18" w:author="Charnes Nell" w:date="2018-03-26T10:19:00Z" w:initials="CN">
     <w:p>
       <w:pPr>
         <w:pStyle w:val="CommentText"/>
@@ -1123,7 +1711,7 @@
       </w:r>
     </w:p>
   </w:comment>
-  <w:comment w:id="18" w:author="McKeahnie, Collin" w:date="2018-03-26T11:04:00Z" w:initials="MC">
+  <w:comment w:id="19" w:author="McKeahnie, Collin" w:date="2018-03-26T11:04:00Z" w:initials="MC">
     <w:p>
       <w:pPr>
         <w:pStyle w:val="CommentText"/>
@@ -1144,7 +1732,7 @@
       </w:pPr>
     </w:p>
   </w:comment>
-  <w:comment w:id="20" w:author="Charnes Nell" w:date="2018-03-26T10:26:00Z" w:initials="CN">
+  <w:comment w:id="21" w:author="Charnes Nell" w:date="2018-03-26T10:26:00Z" w:initials="CN">
     <w:p>
       <w:pPr>
         <w:pStyle w:val="CommentText"/>
@@ -1160,7 +1748,7 @@
       </w:r>
     </w:p>
   </w:comment>
-  <w:comment w:id="21" w:author="McKeahnie, Collin" w:date="2018-03-26T11:11:00Z" w:initials="MC">
+  <w:comment w:id="22" w:author="McKeahnie, Collin" w:date="2018-03-26T11:11:00Z" w:initials="MC">
     <w:p>
       <w:pPr>
         <w:pStyle w:val="CommentText"/>
@@ -1178,7 +1766,7 @@
       <w:proofErr w:type="gramEnd"/>
     </w:p>
   </w:comment>
-  <w:comment w:id="23" w:author="Charnes Nell" w:date="2018-03-26T10:31:00Z" w:initials="CN">
+  <w:comment w:id="24" w:author="Charnes Nell" w:date="2018-03-26T10:31:00Z" w:initials="CN">
     <w:p>
       <w:pPr>
         <w:pStyle w:val="CommentText"/>
@@ -1194,7 +1782,7 @@
       </w:r>
     </w:p>
   </w:comment>
-  <w:comment w:id="24" w:author="McKeahnie, Collin" w:date="2018-03-26T11:11:00Z" w:initials="MC">
+  <w:comment w:id="25" w:author="McKeahnie, Collin" w:date="2018-03-26T11:11:00Z" w:initials="MC">
     <w:p>
       <w:pPr>
         <w:pStyle w:val="CommentText"/>
@@ -1313,6 +1901,40 @@
     </w:p>
   </w:comment>
   <w:comment w:id="32" w:author="McKeahnie, Collin" w:date="2018-03-26T11:11:00Z" w:initials="MC">
+    <w:p>
+      <w:pPr>
+        <w:pStyle w:val="CommentText"/>
+      </w:pPr>
+      <w:r>
+        <w:rPr>
+          <w:rStyle w:val="CommentReference"/>
+        </w:rPr>
+        <w:annotationRef/>
+      </w:r>
+      <w:proofErr w:type="gramStart"/>
+      <w:r>
+        <w:t>done</w:t>
+      </w:r>
+      <w:proofErr w:type="gramEnd"/>
+    </w:p>
+  </w:comment>
+  <w:comment w:id="33" w:author="Charnes Nell" w:date="2018-03-20T10:09:00Z" w:initials="CN">
+    <w:p>
+      <w:pPr>
+        <w:pStyle w:val="CommentText"/>
+      </w:pPr>
+      <w:r>
+        <w:rPr>
+          <w:rStyle w:val="CommentReference"/>
+        </w:rPr>
+        <w:annotationRef/>
+      </w:r>
+      <w:r>
+        <w:t>Platform specific?</w:t>
+      </w:r>
+    </w:p>
+  </w:comment>
+  <w:comment w:id="34" w:author="McKeahnie, Collin" w:date="2018-03-27T11:57:00Z" w:initials="MC">
     <w:p>
       <w:pPr>
         <w:pStyle w:val="CommentText"/>
@@ -1363,6 +1985,8 @@
   <w15:commentEx w15:paraId="2FCBDC8E" w15:done="0"/>
   <w15:commentEx w15:paraId="5CF08780" w15:done="0"/>
   <w15:commentEx w15:paraId="61DA6106" w15:paraIdParent="5CF08780" w15:done="0"/>
+  <w15:commentEx w15:paraId="5CB0B1E1" w15:done="0"/>
+  <w15:commentEx w15:paraId="01A4DBCF" w15:paraIdParent="5CB0B1E1" w15:done="0"/>
 </w15:commentsEx>
 </file>
 
@@ -1970,7 +2594,7 @@
     <w:lsdException w:name="Closing" w:semiHidden="1" w:unhideWhenUsed="1"/>
     <w:lsdException w:name="Signature" w:semiHidden="1" w:unhideWhenUsed="1"/>
     <w:lsdException w:name="Default Paragraph Font" w:semiHidden="1" w:uiPriority="1" w:unhideWhenUsed="1"/>
-    <w:lsdException w:name="Body Text" w:semiHidden="1" w:unhideWhenUsed="1"/>
+    <w:lsdException w:name="Body Text" w:semiHidden="1" w:uiPriority="0" w:unhideWhenUsed="1"/>
     <w:lsdException w:name="Body Text Indent" w:semiHidden="1" w:unhideWhenUsed="1"/>
     <w:lsdException w:name="List Continue" w:semiHidden="1" w:unhideWhenUsed="1"/>
     <w:lsdException w:name="List Continue 2" w:semiHidden="1" w:unhideWhenUsed="1"/>
@@ -2345,6 +2969,28 @@
       <w:szCs w:val="24"/>
     </w:rPr>
   </w:style>
+  <w:style w:type="paragraph" w:styleId="Heading4">
+    <w:name w:val="heading 4"/>
+    <w:basedOn w:val="Normal"/>
+    <w:next w:val="Normal"/>
+    <w:link w:val="Heading4Char"/>
+    <w:uiPriority w:val="9"/>
+    <w:unhideWhenUsed/>
+    <w:qFormat/>
+    <w:rsid w:val="00EB224E"/>
+    <w:pPr>
+      <w:keepNext/>
+      <w:keepLines/>
+      <w:spacing w:before="40" w:after="0"/>
+      <w:outlineLvl w:val="3"/>
+    </w:pPr>
+    <w:rPr>
+      <w:rFonts w:asciiTheme="majorHAnsi" w:eastAsiaTheme="majorEastAsia" w:hAnsiTheme="majorHAnsi" w:cstheme="majorBidi"/>
+      <w:i/>
+      <w:iCs/>
+      <w:color w:val="2F5496" w:themeColor="accent1" w:themeShade="BF"/>
+    </w:rPr>
+  </w:style>
   <w:style w:type="paragraph" w:styleId="Heading5">
     <w:name w:val="heading 5"/>
     <w:basedOn w:val="Normal"/>
@@ -2570,6 +3216,70 @@
       <w:rFonts w:ascii="Segoe UI" w:hAnsi="Segoe UI" w:cs="Segoe UI"/>
       <w:sz w:val="18"/>
       <w:szCs w:val="18"/>
+    </w:rPr>
+  </w:style>
+  <w:style w:type="table" w:styleId="TableGrid">
+    <w:name w:val="Table Grid"/>
+    <w:basedOn w:val="TableNormal"/>
+    <w:uiPriority w:val="39"/>
+    <w:rsid w:val="009A646F"/>
+    <w:pPr>
+      <w:spacing w:after="0" w:line="240" w:lineRule="auto"/>
+    </w:pPr>
+    <w:tblPr>
+      <w:tblBorders>
+        <w:top w:val="single" w:sz="4" w:space="0" w:color="auto"/>
+        <w:left w:val="single" w:sz="4" w:space="0" w:color="auto"/>
+        <w:bottom w:val="single" w:sz="4" w:space="0" w:color="auto"/>
+        <w:right w:val="single" w:sz="4" w:space="0" w:color="auto"/>
+        <w:insideH w:val="single" w:sz="4" w:space="0" w:color="auto"/>
+        <w:insideV w:val="single" w:sz="4" w:space="0" w:color="auto"/>
+      </w:tblBorders>
+    </w:tblPr>
+  </w:style>
+  <w:style w:type="paragraph" w:styleId="BodyText">
+    <w:name w:val="Body Text"/>
+    <w:basedOn w:val="Normal"/>
+    <w:link w:val="BodyTextChar"/>
+    <w:semiHidden/>
+    <w:rsid w:val="00AC4260"/>
+    <w:pPr>
+      <w:keepLines/>
+      <w:widowControl w:val="0"/>
+      <w:spacing w:after="120" w:line="240" w:lineRule="atLeast"/>
+      <w:ind w:left="720"/>
+    </w:pPr>
+    <w:rPr>
+      <w:rFonts w:ascii="Times New Roman" w:eastAsia="Times New Roman" w:hAnsi="Times New Roman" w:cs="Times New Roman"/>
+      <w:sz w:val="20"/>
+      <w:szCs w:val="20"/>
+      <w:lang w:val="en-US"/>
+    </w:rPr>
+  </w:style>
+  <w:style w:type="character" w:customStyle="1" w:styleId="BodyTextChar">
+    <w:name w:val="Body Text Char"/>
+    <w:basedOn w:val="DefaultParagraphFont"/>
+    <w:link w:val="BodyText"/>
+    <w:semiHidden/>
+    <w:rsid w:val="00AC4260"/>
+    <w:rPr>
+      <w:rFonts w:ascii="Times New Roman" w:eastAsia="Times New Roman" w:hAnsi="Times New Roman" w:cs="Times New Roman"/>
+      <w:sz w:val="20"/>
+      <w:szCs w:val="20"/>
+      <w:lang w:val="en-US"/>
+    </w:rPr>
+  </w:style>
+  <w:style w:type="character" w:customStyle="1" w:styleId="Heading4Char">
+    <w:name w:val="Heading 4 Char"/>
+    <w:basedOn w:val="DefaultParagraphFont"/>
+    <w:link w:val="Heading4"/>
+    <w:uiPriority w:val="9"/>
+    <w:rsid w:val="00EB224E"/>
+    <w:rPr>
+      <w:rFonts w:asciiTheme="majorHAnsi" w:eastAsiaTheme="majorEastAsia" w:hAnsiTheme="majorHAnsi" w:cstheme="majorBidi"/>
+      <w:i/>
+      <w:iCs/>
+      <w:color w:val="2F5496" w:themeColor="accent1" w:themeShade="BF"/>
     </w:rPr>
   </w:style>
 </w:styles>

</xml_diff>